<commit_message>
Modelo Relacional supostamente acabado
</commit_message>
<xml_diff>
--- a/entrega2/Modelo Relacional.docx
+++ b/entrega2/Modelo Relacional.docx
@@ -4,6 +4,7 @@
   <w:body>
     <w:p>
       <w:pPr>
+        <w:ind w:left="1416" w:hanging="1416"/>
         <w:rPr>
           <w:sz w:val="28"/>
           <w:szCs w:val="28"/>
@@ -159,6 +160,890 @@
           <w:sz w:val="28"/>
           <w:szCs w:val="28"/>
         </w:rPr>
+        <w:t>Installed-at(</w:t>
+      </w:r>
+      <w:r>
+        <w:rPr>
+          <w:sz w:val="28"/>
+          <w:szCs w:val="28"/>
+          <w:u w:val="single"/>
+        </w:rPr>
+        <w:t>s</w:t>
+      </w:r>
+      <w:r>
+        <w:rPr>
+          <w:sz w:val="28"/>
+          <w:szCs w:val="28"/>
+          <w:u w:val="single"/>
+        </w:rPr>
+        <w:t xml:space="preserve">erial </w:t>
+      </w:r>
+      <w:r>
+        <w:rPr>
+          <w:sz w:val="28"/>
+          <w:szCs w:val="28"/>
+          <w:u w:val="single"/>
+        </w:rPr>
+        <w:t>n</w:t>
+      </w:r>
+      <w:r>
+        <w:rPr>
+          <w:sz w:val="28"/>
+          <w:szCs w:val="28"/>
+          <w:u w:val="single"/>
+        </w:rPr>
+        <w:t>umber</w:t>
+      </w:r>
+      <w:r>
+        <w:rPr>
+          <w:sz w:val="28"/>
+          <w:szCs w:val="28"/>
+        </w:rPr>
+        <w:t xml:space="preserve">, </w:t>
+      </w:r>
+      <w:r>
+        <w:rPr>
+          <w:sz w:val="28"/>
+          <w:szCs w:val="28"/>
+          <w:u w:val="single"/>
+        </w:rPr>
+        <w:t>manuf</w:t>
+      </w:r>
+      <w:r>
+        <w:rPr>
+          <w:sz w:val="28"/>
+          <w:szCs w:val="28"/>
+        </w:rPr>
+        <w:t>,</w:t>
+      </w:r>
+      <w:r>
+        <w:rPr>
+          <w:sz w:val="28"/>
+          <w:szCs w:val="28"/>
+        </w:rPr>
+        <w:t xml:space="preserve"> </w:t>
+      </w:r>
+      <w:r>
+        <w:rPr>
+          <w:sz w:val="28"/>
+          <w:szCs w:val="28"/>
+        </w:rPr>
+        <w:t>address</w:t>
+      </w:r>
+      <w:r>
+        <w:rPr>
+          <w:sz w:val="28"/>
+          <w:szCs w:val="28"/>
+        </w:rPr>
+        <w:t xml:space="preserve">, </w:t>
+      </w:r>
+      <w:r>
+        <w:rPr>
+          <w:sz w:val="28"/>
+          <w:szCs w:val="28"/>
+        </w:rPr>
+        <w:t>nr)</w:t>
+      </w:r>
+      <w:r>
+        <w:rPr>
+          <w:sz w:val="28"/>
+          <w:szCs w:val="28"/>
+        </w:rPr>
+        <w:t xml:space="preserve"> </w:t>
+      </w:r>
+    </w:p>
+    <w:p>
+      <w:pPr>
+        <w:rPr>
+          <w:sz w:val="28"/>
+          <w:szCs w:val="28"/>
+        </w:rPr>
+      </w:pPr>
+      <w:r>
+        <w:rPr>
+          <w:sz w:val="28"/>
+          <w:szCs w:val="28"/>
+        </w:rPr>
+        <w:t xml:space="preserve">    </w:t>
+      </w:r>
+      <w:r>
+        <w:rPr>
+          <w:sz w:val="28"/>
+          <w:szCs w:val="28"/>
+        </w:rPr>
+        <w:t>.serial_number, manuf: FK (IVM.serial_number, IVM.manuf)</w:t>
+      </w:r>
+    </w:p>
+    <w:p>
+      <w:pPr>
+        <w:rPr>
+          <w:sz w:val="28"/>
+          <w:szCs w:val="28"/>
+        </w:rPr>
+      </w:pPr>
+      <w:r>
+        <w:rPr>
+          <w:sz w:val="28"/>
+          <w:szCs w:val="28"/>
+        </w:rPr>
+        <w:t xml:space="preserve">    .address: FK (Point_of_Retail.address)</w:t>
+      </w:r>
+    </w:p>
+    <w:p>
+      <w:pPr>
+        <w:rPr>
+          <w:sz w:val="28"/>
+          <w:szCs w:val="28"/>
+        </w:rPr>
+      </w:pPr>
+      <w:r>
+        <w:rPr>
+          <w:sz w:val="28"/>
+          <w:szCs w:val="28"/>
+        </w:rPr>
+        <w:t xml:space="preserve">    </w:t>
+      </w:r>
+    </w:p>
+    <w:p>
+      <w:pPr>
+        <w:rPr>
+          <w:sz w:val="28"/>
+          <w:szCs w:val="28"/>
+        </w:rPr>
+      </w:pPr>
+      <w:r>
+        <w:rPr>
+          <w:sz w:val="28"/>
+          <w:szCs w:val="28"/>
+        </w:rPr>
+        <w:t>Responsible-for (</w:t>
+      </w:r>
+      <w:r>
+        <w:rPr>
+          <w:sz w:val="28"/>
+          <w:szCs w:val="28"/>
+          <w:u w:val="single"/>
+        </w:rPr>
+        <w:t>name, TIN, s</w:t>
+      </w:r>
+      <w:r>
+        <w:rPr>
+          <w:sz w:val="28"/>
+          <w:szCs w:val="28"/>
+          <w:u w:val="single"/>
+        </w:rPr>
+        <w:t xml:space="preserve">erial </w:t>
+      </w:r>
+      <w:r>
+        <w:rPr>
+          <w:sz w:val="28"/>
+          <w:szCs w:val="28"/>
+          <w:u w:val="single"/>
+        </w:rPr>
+        <w:t>n</w:t>
+      </w:r>
+      <w:r>
+        <w:rPr>
+          <w:sz w:val="28"/>
+          <w:szCs w:val="28"/>
+          <w:u w:val="single"/>
+        </w:rPr>
+        <w:t>umber</w:t>
+      </w:r>
+      <w:r>
+        <w:rPr>
+          <w:sz w:val="28"/>
+          <w:szCs w:val="28"/>
+        </w:rPr>
+        <w:t xml:space="preserve">, </w:t>
+      </w:r>
+      <w:r>
+        <w:rPr>
+          <w:sz w:val="28"/>
+          <w:szCs w:val="28"/>
+          <w:u w:val="single"/>
+        </w:rPr>
+        <w:t>manuf</w:t>
+      </w:r>
+      <w:r>
+        <w:rPr>
+          <w:sz w:val="28"/>
+          <w:szCs w:val="28"/>
+        </w:rPr>
+        <w:t>)</w:t>
+      </w:r>
+    </w:p>
+    <w:p>
+      <w:pPr>
+        <w:rPr>
+          <w:sz w:val="28"/>
+          <w:szCs w:val="28"/>
+        </w:rPr>
+      </w:pPr>
+      <w:r>
+        <w:rPr>
+          <w:sz w:val="28"/>
+          <w:szCs w:val="28"/>
+        </w:rPr>
+        <w:t xml:space="preserve">    .name: FK (Category.name)</w:t>
+      </w:r>
+    </w:p>
+    <w:p>
+      <w:pPr>
+        <w:rPr>
+          <w:sz w:val="28"/>
+          <w:szCs w:val="28"/>
+        </w:rPr>
+      </w:pPr>
+      <w:r>
+        <w:rPr>
+          <w:sz w:val="28"/>
+          <w:szCs w:val="28"/>
+        </w:rPr>
+        <w:t xml:space="preserve">    .TIN: FK (Retailer.TIN)</w:t>
+      </w:r>
+    </w:p>
+    <w:p>
+      <w:pPr>
+        <w:rPr>
+          <w:sz w:val="28"/>
+          <w:szCs w:val="28"/>
+        </w:rPr>
+      </w:pPr>
+      <w:r>
+        <w:rPr>
+          <w:sz w:val="28"/>
+          <w:szCs w:val="28"/>
+        </w:rPr>
+        <w:t xml:space="preserve">    .serial_number, manuf: FK (IVM.serial_number, IVM.manuf)</w:t>
+      </w:r>
+    </w:p>
+    <w:p>
+      <w:pPr>
+        <w:rPr>
+          <w:sz w:val="28"/>
+          <w:szCs w:val="28"/>
+        </w:rPr>
+      </w:pPr>
+    </w:p>
+    <w:p>
+      <w:pPr>
+        <w:rPr>
+          <w:sz w:val="28"/>
+          <w:szCs w:val="28"/>
+        </w:rPr>
+      </w:pPr>
+      <w:r>
+        <w:rPr>
+          <w:sz w:val="28"/>
+          <w:szCs w:val="28"/>
+        </w:rPr>
+        <w:t>Retailer (</w:t>
+      </w:r>
+      <w:r>
+        <w:rPr>
+          <w:sz w:val="28"/>
+          <w:szCs w:val="28"/>
+          <w:u w:val="single"/>
+        </w:rPr>
+        <w:t>TIN</w:t>
+      </w:r>
+      <w:r>
+        <w:rPr>
+          <w:sz w:val="28"/>
+          <w:szCs w:val="28"/>
+        </w:rPr>
+        <w:t>, name)</w:t>
+      </w:r>
+    </w:p>
+    <w:p>
+      <w:pPr>
+        <w:rPr>
+          <w:sz w:val="28"/>
+          <w:szCs w:val="28"/>
+        </w:rPr>
+      </w:pPr>
+      <w:r>
+        <w:rPr>
+          <w:sz w:val="28"/>
+          <w:szCs w:val="28"/>
+        </w:rPr>
+        <w:t xml:space="preserve">    .Unique (name)</w:t>
+      </w:r>
+    </w:p>
+    <w:p>
+      <w:pPr>
+        <w:rPr>
+          <w:sz w:val="28"/>
+          <w:szCs w:val="28"/>
+        </w:rPr>
+      </w:pPr>
+    </w:p>
+    <w:p>
+      <w:pPr>
+        <w:rPr>
+          <w:sz w:val="28"/>
+          <w:szCs w:val="28"/>
+          <w:u w:val="single"/>
+        </w:rPr>
+      </w:pPr>
+      <w:r>
+        <w:rPr>
+          <w:sz w:val="28"/>
+          <w:szCs w:val="28"/>
+        </w:rPr>
+        <w:t>Of (</w:t>
+      </w:r>
+      <w:r>
+        <w:rPr>
+          <w:sz w:val="28"/>
+          <w:szCs w:val="28"/>
+          <w:u w:val="single"/>
+        </w:rPr>
+        <w:t>s</w:t>
+      </w:r>
+      <w:r>
+        <w:rPr>
+          <w:sz w:val="28"/>
+          <w:szCs w:val="28"/>
+          <w:u w:val="single"/>
+        </w:rPr>
+        <w:t xml:space="preserve">erial </w:t>
+      </w:r>
+      <w:r>
+        <w:rPr>
+          <w:sz w:val="28"/>
+          <w:szCs w:val="28"/>
+          <w:u w:val="single"/>
+        </w:rPr>
+        <w:t>n</w:t>
+      </w:r>
+      <w:r>
+        <w:rPr>
+          <w:sz w:val="28"/>
+          <w:szCs w:val="28"/>
+          <w:u w:val="single"/>
+        </w:rPr>
+        <w:t>umber</w:t>
+      </w:r>
+      <w:r>
+        <w:rPr>
+          <w:sz w:val="28"/>
+          <w:szCs w:val="28"/>
+        </w:rPr>
+        <w:t xml:space="preserve">, </w:t>
+      </w:r>
+      <w:r>
+        <w:rPr>
+          <w:sz w:val="28"/>
+          <w:szCs w:val="28"/>
+          <w:u w:val="single"/>
+        </w:rPr>
+        <w:t>manuf, nr)</w:t>
+      </w:r>
+    </w:p>
+    <w:p>
+      <w:pPr>
+        <w:rPr>
+          <w:sz w:val="28"/>
+          <w:szCs w:val="28"/>
+        </w:rPr>
+      </w:pPr>
+      <w:r>
+        <w:rPr>
+          <w:sz w:val="28"/>
+          <w:szCs w:val="28"/>
+        </w:rPr>
+        <w:t xml:space="preserve">    .nr: FK (Shelve.nr)</w:t>
+      </w:r>
+    </w:p>
+    <w:p>
+      <w:pPr>
+        <w:rPr>
+          <w:sz w:val="28"/>
+          <w:szCs w:val="28"/>
+        </w:rPr>
+      </w:pPr>
+      <w:r>
+        <w:rPr>
+          <w:sz w:val="28"/>
+          <w:szCs w:val="28"/>
+        </w:rPr>
+        <w:t xml:space="preserve">    .serial_number, manuf: FK (IVM.serial_number, IVM.manuf)</w:t>
+      </w:r>
+    </w:p>
+    <w:p>
+      <w:pPr>
+        <w:rPr>
+          <w:sz w:val="28"/>
+          <w:szCs w:val="28"/>
+        </w:rPr>
+      </w:pPr>
+    </w:p>
+    <w:p>
+      <w:pPr>
+        <w:rPr>
+          <w:sz w:val="28"/>
+          <w:szCs w:val="28"/>
+        </w:rPr>
+      </w:pPr>
+      <w:r>
+        <w:rPr>
+          <w:sz w:val="28"/>
+          <w:szCs w:val="28"/>
+        </w:rPr>
+        <w:t>Replenishment event (</w:t>
+      </w:r>
+      <w:r>
+        <w:rPr>
+          <w:sz w:val="28"/>
+          <w:szCs w:val="28"/>
+          <w:u w:val="single"/>
+        </w:rPr>
+        <w:t>ean</w:t>
+      </w:r>
+      <w:r>
+        <w:rPr>
+          <w:sz w:val="28"/>
+          <w:szCs w:val="28"/>
+        </w:rPr>
+        <w:t xml:space="preserve">, </w:t>
+      </w:r>
+      <w:r>
+        <w:rPr>
+          <w:sz w:val="28"/>
+          <w:szCs w:val="28"/>
+          <w:u w:val="single"/>
+        </w:rPr>
+        <w:t>nr,</w:t>
+      </w:r>
+      <w:r>
+        <w:rPr>
+          <w:sz w:val="28"/>
+          <w:szCs w:val="28"/>
+        </w:rPr>
+        <w:t xml:space="preserve"> </w:t>
+      </w:r>
+      <w:r>
+        <w:rPr>
+          <w:sz w:val="28"/>
+          <w:szCs w:val="28"/>
+          <w:u w:val="single"/>
+        </w:rPr>
+        <w:t>TIN</w:t>
+      </w:r>
+      <w:r>
+        <w:rPr>
+          <w:sz w:val="28"/>
+          <w:szCs w:val="28"/>
+        </w:rPr>
+        <w:t xml:space="preserve">, </w:t>
+      </w:r>
+      <w:r>
+        <w:rPr>
+          <w:sz w:val="28"/>
+          <w:szCs w:val="28"/>
+          <w:u w:val="single"/>
+        </w:rPr>
+        <w:t>instant</w:t>
+      </w:r>
+      <w:r>
+        <w:rPr>
+          <w:sz w:val="28"/>
+          <w:szCs w:val="28"/>
+        </w:rPr>
+        <w:t xml:space="preserve">, </w:t>
+      </w:r>
+      <w:r>
+        <w:rPr>
+          <w:sz w:val="28"/>
+          <w:szCs w:val="28"/>
+        </w:rPr>
+        <w:t>unit</w:t>
+      </w:r>
+      <w:r>
+        <w:rPr>
+          <w:sz w:val="28"/>
+          <w:szCs w:val="28"/>
+        </w:rPr>
+        <w:t>s)</w:t>
+      </w:r>
+    </w:p>
+    <w:p>
+      <w:pPr>
+        <w:rPr>
+          <w:sz w:val="28"/>
+          <w:szCs w:val="28"/>
+        </w:rPr>
+      </w:pPr>
+      <w:r>
+        <w:rPr>
+          <w:sz w:val="28"/>
+          <w:szCs w:val="28"/>
+        </w:rPr>
+        <w:t xml:space="preserve">    .ean: FK (Product.ean)</w:t>
+      </w:r>
+    </w:p>
+    <w:p>
+      <w:pPr>
+        <w:rPr>
+          <w:sz w:val="28"/>
+          <w:szCs w:val="28"/>
+        </w:rPr>
+      </w:pPr>
+      <w:r>
+        <w:rPr>
+          <w:sz w:val="28"/>
+          <w:szCs w:val="28"/>
+        </w:rPr>
+        <w:t xml:space="preserve">    .nr: FK (Shelve.nr)</w:t>
+      </w:r>
+    </w:p>
+    <w:p>
+      <w:pPr>
+        <w:rPr>
+          <w:sz w:val="28"/>
+          <w:szCs w:val="28"/>
+        </w:rPr>
+      </w:pPr>
+      <w:r>
+        <w:rPr>
+          <w:sz w:val="28"/>
+          <w:szCs w:val="28"/>
+        </w:rPr>
+        <w:t xml:space="preserve">    .TIN: FK (Retailer.TIN)</w:t>
+      </w:r>
+    </w:p>
+    <w:p>
+      <w:pPr>
+        <w:rPr>
+          <w:sz w:val="28"/>
+          <w:szCs w:val="28"/>
+        </w:rPr>
+      </w:pPr>
+    </w:p>
+    <w:p>
+      <w:pPr>
+        <w:rPr>
+          <w:sz w:val="28"/>
+          <w:szCs w:val="28"/>
+        </w:rPr>
+      </w:pPr>
+    </w:p>
+    <w:p>
+      <w:pPr>
+        <w:rPr>
+          <w:sz w:val="28"/>
+          <w:szCs w:val="28"/>
+        </w:rPr>
+      </w:pPr>
+      <w:r>
+        <w:rPr>
+          <w:sz w:val="28"/>
+          <w:szCs w:val="28"/>
+        </w:rPr>
+        <w:lastRenderedPageBreak/>
+        <w:t>Replenishment(</w:t>
+      </w:r>
+      <w:r>
+        <w:rPr>
+          <w:sz w:val="28"/>
+          <w:szCs w:val="28"/>
+          <w:u w:val="single"/>
+        </w:rPr>
+        <w:t xml:space="preserve">TIN, nr, ean, instant, </w:t>
+      </w:r>
+      <w:r>
+        <w:rPr>
+          <w:sz w:val="28"/>
+          <w:szCs w:val="28"/>
+        </w:rPr>
+        <w:t>units)</w:t>
+      </w:r>
+    </w:p>
+    <w:p>
+      <w:pPr>
+        <w:rPr>
+          <w:sz w:val="28"/>
+          <w:szCs w:val="28"/>
+        </w:rPr>
+      </w:pPr>
+      <w:r>
+        <w:rPr>
+          <w:sz w:val="28"/>
+          <w:szCs w:val="28"/>
+        </w:rPr>
+        <w:t xml:space="preserve">    .TIN: FK (Retailer.TIN)</w:t>
+      </w:r>
+    </w:p>
+    <w:p>
+      <w:pPr>
+        <w:rPr>
+          <w:sz w:val="28"/>
+          <w:szCs w:val="28"/>
+        </w:rPr>
+      </w:pPr>
+      <w:r>
+        <w:rPr>
+          <w:sz w:val="28"/>
+          <w:szCs w:val="28"/>
+        </w:rPr>
+        <w:t xml:space="preserve">    .nr: FK (planogram.nr)</w:t>
+      </w:r>
+    </w:p>
+    <w:p>
+      <w:pPr>
+        <w:jc w:val="both"/>
+        <w:rPr>
+          <w:sz w:val="28"/>
+          <w:szCs w:val="28"/>
+        </w:rPr>
+      </w:pPr>
+      <w:r>
+        <w:rPr>
+          <w:sz w:val="28"/>
+          <w:szCs w:val="28"/>
+        </w:rPr>
+        <w:t xml:space="preserve">    .ean: FK (planogram.ean)</w:t>
+      </w:r>
+    </w:p>
+    <w:p>
+      <w:pPr>
+        <w:jc w:val="both"/>
+        <w:rPr>
+          <w:sz w:val="28"/>
+          <w:szCs w:val="28"/>
+        </w:rPr>
+      </w:pPr>
+      <w:r>
+        <w:rPr>
+          <w:sz w:val="28"/>
+          <w:szCs w:val="28"/>
+        </w:rPr>
+        <w:t xml:space="preserve">    .RI-4 </w:t>
+      </w:r>
+      <w:r>
+        <w:rPr>
+          <w:sz w:val="28"/>
+          <w:szCs w:val="28"/>
+        </w:rPr>
+        <w:t>In a</w:t>
+      </w:r>
+      <w:r>
+        <w:rPr>
+          <w:sz w:val="28"/>
+          <w:szCs w:val="28"/>
+        </w:rPr>
+        <w:t xml:space="preserve"> Replenishment event</w:t>
+      </w:r>
+      <w:r>
+        <w:rPr>
+          <w:sz w:val="28"/>
+          <w:szCs w:val="28"/>
+        </w:rPr>
+        <w:t>,</w:t>
+      </w:r>
+      <w:r>
+        <w:rPr>
+          <w:sz w:val="28"/>
+          <w:szCs w:val="28"/>
+        </w:rPr>
+        <w:t xml:space="preserve"> </w:t>
+      </w:r>
+      <w:r>
+        <w:rPr>
+          <w:sz w:val="28"/>
+          <w:szCs w:val="28"/>
+        </w:rPr>
+        <w:t>at the</w:t>
+      </w:r>
+      <w:r>
+        <w:rPr>
+          <w:sz w:val="28"/>
+          <w:szCs w:val="28"/>
+        </w:rPr>
+        <w:t xml:space="preserve"> </w:t>
+      </w:r>
+      <w:r>
+        <w:rPr>
+          <w:sz w:val="28"/>
+          <w:szCs w:val="28"/>
+        </w:rPr>
+        <w:t>‘</w:t>
+      </w:r>
+      <w:r>
+        <w:rPr>
+          <w:sz w:val="28"/>
+          <w:szCs w:val="28"/>
+        </w:rPr>
+        <w:t>replenishment</w:t>
+      </w:r>
+      <w:r>
+        <w:rPr>
+          <w:sz w:val="28"/>
+          <w:szCs w:val="28"/>
+        </w:rPr>
+        <w:t>’ association</w:t>
+      </w:r>
+      <w:r>
+        <w:rPr>
+          <w:sz w:val="28"/>
+          <w:szCs w:val="28"/>
+        </w:rPr>
+        <w:t xml:space="preserve"> </w:t>
+      </w:r>
+      <w:r>
+        <w:rPr>
+          <w:sz w:val="28"/>
+          <w:szCs w:val="28"/>
+        </w:rPr>
+        <w:t>the</w:t>
+      </w:r>
+      <w:r>
+        <w:rPr>
+          <w:sz w:val="28"/>
+          <w:szCs w:val="28"/>
+        </w:rPr>
+        <w:t xml:space="preserve"> Replenishment_Event.units</w:t>
+      </w:r>
+      <w:r>
+        <w:rPr>
+          <w:sz w:val="28"/>
+          <w:szCs w:val="28"/>
+        </w:rPr>
+        <w:t xml:space="preserve"> can’t exceed the </w:t>
+      </w:r>
+      <w:r>
+        <w:rPr>
+          <w:sz w:val="28"/>
+          <w:szCs w:val="28"/>
+        </w:rPr>
+        <w:t>planogram.units.</w:t>
+      </w:r>
+    </w:p>
+    <w:p>
+      <w:pPr>
+        <w:jc w:val="both"/>
+        <w:rPr>
+          <w:sz w:val="28"/>
+          <w:szCs w:val="28"/>
+        </w:rPr>
+      </w:pPr>
+      <w:r>
+        <w:rPr>
+          <w:sz w:val="28"/>
+          <w:szCs w:val="28"/>
+        </w:rPr>
+        <w:t xml:space="preserve">    .RI-5 </w:t>
+      </w:r>
+      <w:r>
+        <w:rPr>
+          <w:sz w:val="28"/>
+          <w:szCs w:val="28"/>
+        </w:rPr>
+        <w:t xml:space="preserve">An ean can only be associated to a shelf.nr, shelf.manuf and to a shelf.serial_number if </w:t>
+      </w:r>
+      <w:r>
+        <w:rPr>
+          <w:sz w:val="28"/>
+          <w:szCs w:val="28"/>
+        </w:rPr>
+        <w:t xml:space="preserve">in </w:t>
+      </w:r>
+      <w:r>
+        <w:rPr>
+          <w:sz w:val="28"/>
+          <w:szCs w:val="28"/>
+        </w:rPr>
+        <w:t xml:space="preserve">the ‘has’ association is associated to </w:t>
+      </w:r>
+      <w:r>
+        <w:rPr>
+          <w:sz w:val="28"/>
+          <w:szCs w:val="28"/>
+        </w:rPr>
+        <w:t>a</w:t>
+      </w:r>
+      <w:r>
+        <w:rPr>
+          <w:sz w:val="28"/>
+          <w:szCs w:val="28"/>
+        </w:rPr>
+        <w:t xml:space="preserve"> Category.name tha</w:t>
+      </w:r>
+      <w:r>
+        <w:rPr>
+          <w:sz w:val="28"/>
+          <w:szCs w:val="28"/>
+        </w:rPr>
+        <w:t>t</w:t>
+      </w:r>
+      <w:r>
+        <w:rPr>
+          <w:sz w:val="28"/>
+          <w:szCs w:val="28"/>
+        </w:rPr>
+        <w:t xml:space="preserve"> in the ‘displayed’ association</w:t>
+      </w:r>
+      <w:r>
+        <w:rPr>
+          <w:sz w:val="28"/>
+          <w:szCs w:val="28"/>
+        </w:rPr>
+        <w:t xml:space="preserve"> is associated to the same shelf.nr, shelf.manuf and shelf.serial_number.</w:t>
+      </w:r>
+      <w:r>
+        <w:rPr>
+          <w:sz w:val="28"/>
+          <w:szCs w:val="28"/>
+        </w:rPr>
+        <w:t xml:space="preserve"> </w:t>
+      </w:r>
+    </w:p>
+    <w:p>
+      <w:pPr>
+        <w:jc w:val="both"/>
+        <w:rPr>
+          <w:sz w:val="28"/>
+          <w:szCs w:val="28"/>
+        </w:rPr>
+      </w:pPr>
+      <w:r>
+        <w:rPr>
+          <w:sz w:val="28"/>
+          <w:szCs w:val="28"/>
+        </w:rPr>
+        <w:t xml:space="preserve">    .RI-6 </w:t>
+      </w:r>
+      <w:r>
+        <w:rPr>
+          <w:sz w:val="28"/>
+          <w:szCs w:val="28"/>
+        </w:rPr>
+        <w:t>An ean can only be associated to a retailer.TIN if the product in the ‘has’ association is associated to the same Category.name than the retailer in the ‘responsible-for’ association.</w:t>
+      </w:r>
+    </w:p>
+    <w:p>
+      <w:pPr>
+        <w:rPr>
+          <w:sz w:val="28"/>
+          <w:szCs w:val="28"/>
+        </w:rPr>
+      </w:pPr>
+    </w:p>
+    <w:p>
+      <w:pPr>
+        <w:ind w:left="708" w:hanging="708"/>
+        <w:rPr>
+          <w:sz w:val="28"/>
+          <w:szCs w:val="28"/>
+        </w:rPr>
+      </w:pPr>
+      <w:r>
+        <w:rPr>
+          <w:sz w:val="28"/>
+          <w:szCs w:val="28"/>
+        </w:rPr>
         <w:t>Shelve (</w:t>
       </w:r>
       <w:r>
@@ -167,6 +1052,175 @@
           <w:szCs w:val="28"/>
           <w:u w:val="single"/>
         </w:rPr>
+        <w:t>serial number</w:t>
+      </w:r>
+      <w:r>
+        <w:rPr>
+          <w:sz w:val="28"/>
+          <w:szCs w:val="28"/>
+        </w:rPr>
+        <w:t xml:space="preserve">, </w:t>
+      </w:r>
+      <w:r>
+        <w:rPr>
+          <w:sz w:val="28"/>
+          <w:szCs w:val="28"/>
+          <w:u w:val="single"/>
+        </w:rPr>
+        <w:t>manuf</w:t>
+      </w:r>
+      <w:r>
+        <w:rPr>
+          <w:sz w:val="28"/>
+          <w:szCs w:val="28"/>
+        </w:rPr>
+        <w:t xml:space="preserve">, </w:t>
+      </w:r>
+      <w:r>
+        <w:rPr>
+          <w:sz w:val="28"/>
+          <w:szCs w:val="28"/>
+        </w:rPr>
+        <w:t>nr</w:t>
+      </w:r>
+      <w:r>
+        <w:rPr>
+          <w:sz w:val="28"/>
+          <w:szCs w:val="28"/>
+        </w:rPr>
+        <w:t>, height</w:t>
+      </w:r>
+      <w:r>
+        <w:rPr>
+          <w:sz w:val="28"/>
+          <w:szCs w:val="28"/>
+        </w:rPr>
+        <w:t>, name</w:t>
+      </w:r>
+      <w:r>
+        <w:rPr>
+          <w:sz w:val="28"/>
+          <w:szCs w:val="28"/>
+        </w:rPr>
+        <w:t>)</w:t>
+      </w:r>
+    </w:p>
+    <w:p>
+      <w:pPr>
+        <w:rPr>
+          <w:sz w:val="28"/>
+          <w:szCs w:val="28"/>
+        </w:rPr>
+      </w:pPr>
+      <w:r>
+        <w:rPr>
+          <w:sz w:val="28"/>
+          <w:szCs w:val="28"/>
+        </w:rPr>
+        <w:t xml:space="preserve">    .serial number</w:t>
+      </w:r>
+      <w:r>
+        <w:rPr>
+          <w:sz w:val="28"/>
+          <w:szCs w:val="28"/>
+        </w:rPr>
+        <w:t>, manuf</w:t>
+      </w:r>
+      <w:r>
+        <w:rPr>
+          <w:sz w:val="28"/>
+          <w:szCs w:val="28"/>
+        </w:rPr>
+        <w:t>: FK (IVM</w:t>
+      </w:r>
+      <w:r>
+        <w:rPr>
+          <w:sz w:val="28"/>
+          <w:szCs w:val="28"/>
+        </w:rPr>
+        <w:t>.serial_number, IVM.manuf</w:t>
+      </w:r>
+      <w:r>
+        <w:rPr>
+          <w:sz w:val="28"/>
+          <w:szCs w:val="28"/>
+        </w:rPr>
+        <w:t xml:space="preserve">) </w:t>
+      </w:r>
+    </w:p>
+    <w:p>
+      <w:pPr>
+        <w:rPr>
+          <w:sz w:val="28"/>
+          <w:szCs w:val="28"/>
+        </w:rPr>
+      </w:pPr>
+      <w:r>
+        <w:rPr>
+          <w:sz w:val="28"/>
+          <w:szCs w:val="28"/>
+        </w:rPr>
+        <w:t xml:space="preserve">    .name: FK (Category)</w:t>
+      </w:r>
+    </w:p>
+    <w:p>
+      <w:pPr>
+        <w:rPr>
+          <w:sz w:val="28"/>
+          <w:szCs w:val="28"/>
+        </w:rPr>
+      </w:pPr>
+      <w:r>
+        <w:rPr>
+          <w:sz w:val="28"/>
+          <w:szCs w:val="28"/>
+        </w:rPr>
+        <w:t xml:space="preserve">    .IC-5 Shelve.nr must exist in Ambient Temp Shelf or in Warm Shelf or in Cold Shelf.</w:t>
+      </w:r>
+    </w:p>
+    <w:p>
+      <w:pPr>
+        <w:rPr>
+          <w:sz w:val="28"/>
+          <w:szCs w:val="28"/>
+        </w:rPr>
+      </w:pPr>
+      <w:r>
+        <w:rPr>
+          <w:sz w:val="28"/>
+          <w:szCs w:val="28"/>
+        </w:rPr>
+        <w:t xml:space="preserve">    .IC-6 No Shelve can exist at the same time in ‘Ambient Temp Shelf’ and in ‘Warm Shelf’ and in ‘Cold Shelf’.</w:t>
+      </w:r>
+    </w:p>
+    <w:p>
+      <w:pPr>
+        <w:rPr>
+          <w:sz w:val="28"/>
+          <w:szCs w:val="28"/>
+        </w:rPr>
+      </w:pPr>
+    </w:p>
+    <w:p>
+      <w:pPr>
+        <w:rPr>
+          <w:sz w:val="28"/>
+          <w:szCs w:val="28"/>
+        </w:rPr>
+      </w:pPr>
+      <w:r>
+        <w:rPr>
+          <w:sz w:val="28"/>
+          <w:szCs w:val="28"/>
+        </w:rPr>
+        <w:t>Ambient Temp Shelf(</w:t>
+      </w:r>
+      <w:r>
+        <w:rPr>
+          <w:sz w:val="28"/>
+          <w:szCs w:val="28"/>
+          <w:u w:val="single"/>
+        </w:rPr>
         <w:t>serial number, nr</w:t>
       </w:r>
       <w:r>
@@ -174,37 +1228,60 @@
           <w:sz w:val="28"/>
           <w:szCs w:val="28"/>
         </w:rPr>
-        <w:t>, height)</w:t>
-      </w:r>
-    </w:p>
-    <w:p>
-      <w:pPr>
-        <w:rPr>
-          <w:sz w:val="28"/>
-          <w:szCs w:val="28"/>
-        </w:rPr>
-      </w:pPr>
-      <w:r>
-        <w:rPr>
-          <w:sz w:val="28"/>
-          <w:szCs w:val="28"/>
-        </w:rPr>
-        <w:t xml:space="preserve">    .serial number: FK (IVM) </w:t>
-      </w:r>
-    </w:p>
-    <w:p>
-      <w:pPr>
-        <w:rPr>
-          <w:sz w:val="28"/>
-          <w:szCs w:val="28"/>
-        </w:rPr>
-      </w:pPr>
-      <w:r>
-        <w:rPr>
-          <w:sz w:val="28"/>
-          <w:szCs w:val="28"/>
-        </w:rPr>
-        <w:t>Ambient Temp Shelf(</w:t>
+        <w:t>)</w:t>
+      </w:r>
+    </w:p>
+    <w:p>
+      <w:pPr>
+        <w:rPr>
+          <w:sz w:val="28"/>
+          <w:szCs w:val="28"/>
+        </w:rPr>
+      </w:pPr>
+      <w:r>
+        <w:rPr>
+          <w:sz w:val="28"/>
+          <w:szCs w:val="28"/>
+        </w:rPr>
+        <w:t xml:space="preserve">    .serial number: FK (Shelve.serial_number)</w:t>
+      </w:r>
+    </w:p>
+    <w:p>
+      <w:pPr>
+        <w:rPr>
+          <w:sz w:val="28"/>
+          <w:szCs w:val="28"/>
+        </w:rPr>
+      </w:pPr>
+      <w:r>
+        <w:rPr>
+          <w:sz w:val="28"/>
+          <w:szCs w:val="28"/>
+        </w:rPr>
+        <w:t xml:space="preserve">    .nr :FK (Shelve.nr)</w:t>
+      </w:r>
+    </w:p>
+    <w:p>
+      <w:pPr>
+        <w:rPr>
+          <w:sz w:val="28"/>
+          <w:szCs w:val="28"/>
+        </w:rPr>
+      </w:pPr>
+    </w:p>
+    <w:p>
+      <w:pPr>
+        <w:rPr>
+          <w:sz w:val="28"/>
+          <w:szCs w:val="28"/>
+        </w:rPr>
+      </w:pPr>
+      <w:r>
+        <w:rPr>
+          <w:sz w:val="28"/>
+          <w:szCs w:val="28"/>
+        </w:rPr>
+        <w:t>Warm Shelf(</w:t>
       </w:r>
       <w:r>
         <w:rPr>
@@ -259,19 +1336,36 @@
           <w:szCs w:val="28"/>
         </w:rPr>
       </w:pPr>
-      <w:r>
-        <w:rPr>
-          <w:sz w:val="28"/>
-          <w:szCs w:val="28"/>
-        </w:rPr>
-        <w:t>Warm</w:t>
-      </w:r>
-      <w:r>
-        <w:rPr>
-          <w:sz w:val="28"/>
-          <w:szCs w:val="28"/>
-        </w:rPr>
-        <w:t xml:space="preserve"> Shelf(</w:t>
+    </w:p>
+    <w:p>
+      <w:pPr>
+        <w:rPr>
+          <w:sz w:val="28"/>
+          <w:szCs w:val="28"/>
+        </w:rPr>
+      </w:pPr>
+    </w:p>
+    <w:p>
+      <w:pPr>
+        <w:rPr>
+          <w:sz w:val="28"/>
+          <w:szCs w:val="28"/>
+        </w:rPr>
+      </w:pPr>
+    </w:p>
+    <w:p>
+      <w:pPr>
+        <w:rPr>
+          <w:sz w:val="28"/>
+          <w:szCs w:val="28"/>
+        </w:rPr>
+      </w:pPr>
+      <w:r>
+        <w:rPr>
+          <w:sz w:val="28"/>
+          <w:szCs w:val="28"/>
+        </w:rPr>
+        <w:t>Cold Shelf(</w:t>
       </w:r>
       <w:r>
         <w:rPr>
@@ -321,32 +1415,318 @@
     </w:p>
     <w:p>
       <w:pPr>
-        <w:rPr>
-          <w:sz w:val="28"/>
-          <w:szCs w:val="28"/>
-        </w:rPr>
-      </w:pPr>
-      <w:r>
-        <w:rPr>
-          <w:sz w:val="28"/>
-          <w:szCs w:val="28"/>
-        </w:rPr>
-        <w:t xml:space="preserve">Cold </w:t>
-      </w:r>
-      <w:r>
-        <w:rPr>
-          <w:sz w:val="28"/>
-          <w:szCs w:val="28"/>
-        </w:rPr>
-        <w:t>Shelf(</w:t>
-      </w:r>
-      <w:r>
-        <w:rPr>
-          <w:sz w:val="28"/>
-          <w:szCs w:val="28"/>
-          <w:u w:val="single"/>
-        </w:rPr>
-        <w:t>serial number, nr</w:t>
+        <w:jc w:val="both"/>
+        <w:rPr>
+          <w:sz w:val="28"/>
+          <w:szCs w:val="28"/>
+        </w:rPr>
+      </w:pPr>
+    </w:p>
+    <w:p>
+      <w:pPr>
+        <w:jc w:val="both"/>
+        <w:rPr>
+          <w:sz w:val="28"/>
+          <w:szCs w:val="28"/>
+        </w:rPr>
+      </w:pPr>
+      <w:r>
+        <w:rPr>
+          <w:sz w:val="28"/>
+          <w:szCs w:val="28"/>
+        </w:rPr>
+        <w:t>Planogram(</w:t>
+      </w:r>
+      <w:r>
+        <w:rPr>
+          <w:sz w:val="28"/>
+          <w:szCs w:val="28"/>
+          <w:u w:val="single"/>
+        </w:rPr>
+        <w:t>ean</w:t>
+      </w:r>
+      <w:r>
+        <w:rPr>
+          <w:sz w:val="28"/>
+          <w:szCs w:val="28"/>
+        </w:rPr>
+        <w:t xml:space="preserve">, </w:t>
+      </w:r>
+      <w:r>
+        <w:rPr>
+          <w:sz w:val="28"/>
+          <w:szCs w:val="28"/>
+          <w:u w:val="single"/>
+        </w:rPr>
+        <w:t>nr</w:t>
+      </w:r>
+      <w:r>
+        <w:rPr>
+          <w:sz w:val="28"/>
+          <w:szCs w:val="28"/>
+        </w:rPr>
+        <w:t>, faces, units, loc)</w:t>
+      </w:r>
+    </w:p>
+    <w:p>
+      <w:pPr>
+        <w:jc w:val="both"/>
+        <w:rPr>
+          <w:sz w:val="28"/>
+          <w:szCs w:val="28"/>
+        </w:rPr>
+      </w:pPr>
+      <w:r>
+        <w:rPr>
+          <w:sz w:val="28"/>
+          <w:szCs w:val="28"/>
+        </w:rPr>
+        <w:t xml:space="preserve">    .nr: FK (Shelve.nr)</w:t>
+      </w:r>
+    </w:p>
+    <w:p>
+      <w:pPr>
+        <w:jc w:val="both"/>
+        <w:rPr>
+          <w:sz w:val="28"/>
+          <w:szCs w:val="28"/>
+        </w:rPr>
+      </w:pPr>
+      <w:r>
+        <w:rPr>
+          <w:sz w:val="28"/>
+          <w:szCs w:val="28"/>
+        </w:rPr>
+        <w:t xml:space="preserve">    .ean: FK (Product.ean)</w:t>
+      </w:r>
+    </w:p>
+    <w:p>
+      <w:pPr>
+        <w:jc w:val="both"/>
+        <w:rPr>
+          <w:sz w:val="28"/>
+          <w:szCs w:val="28"/>
+        </w:rPr>
+      </w:pPr>
+    </w:p>
+    <w:p>
+      <w:pPr>
+        <w:jc w:val="both"/>
+        <w:rPr>
+          <w:sz w:val="28"/>
+          <w:szCs w:val="28"/>
+        </w:rPr>
+      </w:pPr>
+      <w:r>
+        <w:rPr>
+          <w:sz w:val="28"/>
+          <w:szCs w:val="28"/>
+        </w:rPr>
+        <w:t>Displayed(</w:t>
+      </w:r>
+      <w:r>
+        <w:rPr>
+          <w:sz w:val="28"/>
+          <w:szCs w:val="28"/>
+          <w:u w:val="single"/>
+        </w:rPr>
+        <w:t>nr, name)</w:t>
+      </w:r>
+    </w:p>
+    <w:p>
+      <w:pPr>
+        <w:jc w:val="both"/>
+        <w:rPr>
+          <w:sz w:val="28"/>
+          <w:szCs w:val="28"/>
+        </w:rPr>
+      </w:pPr>
+      <w:r>
+        <w:rPr>
+          <w:sz w:val="28"/>
+          <w:szCs w:val="28"/>
+        </w:rPr>
+        <w:t xml:space="preserve">    .nr: FK (Shelve.nr)</w:t>
+      </w:r>
+    </w:p>
+    <w:p>
+      <w:pPr>
+        <w:jc w:val="both"/>
+        <w:rPr>
+          <w:sz w:val="28"/>
+          <w:szCs w:val="28"/>
+        </w:rPr>
+      </w:pPr>
+      <w:r>
+        <w:rPr>
+          <w:sz w:val="28"/>
+          <w:szCs w:val="28"/>
+        </w:rPr>
+        <w:t xml:space="preserve">    .name: FK (Category.name)</w:t>
+      </w:r>
+    </w:p>
+    <w:p>
+      <w:pPr>
+        <w:rPr>
+          <w:sz w:val="28"/>
+          <w:szCs w:val="28"/>
+        </w:rPr>
+      </w:pPr>
+    </w:p>
+    <w:p>
+      <w:pPr>
+        <w:rPr>
+          <w:sz w:val="28"/>
+          <w:szCs w:val="28"/>
+        </w:rPr>
+      </w:pPr>
+      <w:r>
+        <w:rPr>
+          <w:sz w:val="28"/>
+          <w:szCs w:val="28"/>
+        </w:rPr>
+        <w:t>Product (</w:t>
+      </w:r>
+      <w:r>
+        <w:rPr>
+          <w:sz w:val="28"/>
+          <w:szCs w:val="28"/>
+          <w:u w:val="single"/>
+        </w:rPr>
+        <w:t>ean</w:t>
+      </w:r>
+      <w:r>
+        <w:rPr>
+          <w:sz w:val="28"/>
+          <w:szCs w:val="28"/>
+        </w:rPr>
+        <w:t>, descr)</w:t>
+      </w:r>
+    </w:p>
+    <w:p>
+      <w:pPr>
+        <w:rPr>
+          <w:sz w:val="28"/>
+          <w:szCs w:val="28"/>
+        </w:rPr>
+      </w:pPr>
+      <w:r>
+        <w:rPr>
+          <w:sz w:val="28"/>
+          <w:szCs w:val="28"/>
+        </w:rPr>
+        <w:t xml:space="preserve">    .Unique (descr)</w:t>
+      </w:r>
+    </w:p>
+    <w:p>
+      <w:pPr>
+        <w:rPr>
+          <w:sz w:val="28"/>
+          <w:szCs w:val="28"/>
+        </w:rPr>
+      </w:pPr>
+      <w:r>
+        <w:rPr>
+          <w:sz w:val="28"/>
+          <w:szCs w:val="28"/>
+        </w:rPr>
+        <w:t xml:space="preserve">    . IC-</w:t>
+      </w:r>
+      <w:r>
+        <w:rPr>
+          <w:sz w:val="28"/>
+          <w:szCs w:val="28"/>
+        </w:rPr>
+        <w:t>1</w:t>
+      </w:r>
+      <w:r>
+        <w:rPr>
+          <w:sz w:val="28"/>
+          <w:szCs w:val="28"/>
+        </w:rPr>
+        <w:t xml:space="preserve"> Every product (</w:t>
+      </w:r>
+      <w:r>
+        <w:rPr>
+          <w:sz w:val="28"/>
+          <w:szCs w:val="28"/>
+        </w:rPr>
+        <w:t>Product.</w:t>
+      </w:r>
+      <w:r>
+        <w:rPr>
+          <w:sz w:val="28"/>
+          <w:szCs w:val="28"/>
+        </w:rPr>
+        <w:t>ean</w:t>
+      </w:r>
+      <w:r>
+        <w:rPr>
+          <w:sz w:val="28"/>
+          <w:szCs w:val="28"/>
+        </w:rPr>
+        <w:t xml:space="preserve">) must </w:t>
+      </w:r>
+      <w:r>
+        <w:rPr>
+          <w:sz w:val="28"/>
+          <w:szCs w:val="28"/>
+        </w:rPr>
+        <w:t>participate in the ‘has’</w:t>
+      </w:r>
+      <w:r>
+        <w:rPr>
+          <w:sz w:val="28"/>
+          <w:szCs w:val="28"/>
+        </w:rPr>
+        <w:t xml:space="preserve"> a</w:t>
+      </w:r>
+      <w:r>
+        <w:rPr>
+          <w:sz w:val="28"/>
+          <w:szCs w:val="28"/>
+        </w:rPr>
+        <w:t xml:space="preserve"> association</w:t>
+      </w:r>
+      <w:r>
+        <w:rPr>
+          <w:sz w:val="28"/>
+          <w:szCs w:val="28"/>
+        </w:rPr>
+        <w:t>.</w:t>
+      </w:r>
+    </w:p>
+    <w:p>
+      <w:pPr>
+        <w:jc w:val="both"/>
+        <w:rPr>
+          <w:sz w:val="28"/>
+          <w:szCs w:val="28"/>
+        </w:rPr>
+      </w:pPr>
+    </w:p>
+    <w:p>
+      <w:pPr>
+        <w:jc w:val="both"/>
+        <w:rPr>
+          <w:sz w:val="28"/>
+          <w:szCs w:val="28"/>
+        </w:rPr>
+      </w:pPr>
+      <w:r>
+        <w:rPr>
+          <w:sz w:val="28"/>
+          <w:szCs w:val="28"/>
+        </w:rPr>
+        <w:t>Has (</w:t>
+      </w:r>
+      <w:r>
+        <w:rPr>
+          <w:sz w:val="28"/>
+          <w:szCs w:val="28"/>
+          <w:u w:val="single"/>
+        </w:rPr>
+        <w:t>ean, name</w:t>
       </w:r>
       <w:r>
         <w:rPr>
@@ -358,63 +1738,237 @@
     </w:p>
     <w:p>
       <w:pPr>
-        <w:rPr>
-          <w:sz w:val="28"/>
-          <w:szCs w:val="28"/>
-        </w:rPr>
-      </w:pPr>
-      <w:r>
-        <w:rPr>
-          <w:sz w:val="28"/>
-          <w:szCs w:val="28"/>
-        </w:rPr>
-        <w:t xml:space="preserve">    .serial number: FK (Shelve.serial_number)</w:t>
-      </w:r>
-    </w:p>
-    <w:p>
-      <w:pPr>
-        <w:rPr>
-          <w:sz w:val="28"/>
-          <w:szCs w:val="28"/>
-        </w:rPr>
-      </w:pPr>
-      <w:r>
-        <w:rPr>
-          <w:sz w:val="28"/>
-          <w:szCs w:val="28"/>
-        </w:rPr>
-        <w:t xml:space="preserve">    .nr :FK (Shelve.nr)</w:t>
-      </w:r>
-    </w:p>
-    <w:p>
-      <w:pPr>
-        <w:rPr>
-          <w:sz w:val="28"/>
-          <w:szCs w:val="28"/>
-        </w:rPr>
-      </w:pPr>
-    </w:p>
-    <w:p>
-      <w:pPr>
-        <w:rPr>
-          <w:sz w:val="28"/>
-          <w:szCs w:val="28"/>
-        </w:rPr>
-      </w:pPr>
-    </w:p>
-    <w:p>
-      <w:pPr>
-        <w:rPr>
-          <w:sz w:val="28"/>
-          <w:szCs w:val="28"/>
-        </w:rPr>
-      </w:pPr>
-      <w:r>
-        <w:rPr>
-          <w:sz w:val="28"/>
-          <w:szCs w:val="28"/>
-        </w:rPr>
-        <w:t>Retailer</w:t>
+        <w:jc w:val="both"/>
+        <w:rPr>
+          <w:sz w:val="28"/>
+          <w:szCs w:val="28"/>
+        </w:rPr>
+      </w:pPr>
+      <w:r>
+        <w:rPr>
+          <w:sz w:val="28"/>
+          <w:szCs w:val="28"/>
+        </w:rPr>
+        <w:t xml:space="preserve">    .ean: FK (Product.ean)</w:t>
+      </w:r>
+    </w:p>
+    <w:p>
+      <w:pPr>
+        <w:jc w:val="both"/>
+        <w:rPr>
+          <w:sz w:val="28"/>
+          <w:szCs w:val="28"/>
+        </w:rPr>
+      </w:pPr>
+      <w:r>
+        <w:rPr>
+          <w:sz w:val="28"/>
+          <w:szCs w:val="28"/>
+        </w:rPr>
+        <w:t xml:space="preserve">    .name: FK (Category.name)</w:t>
+      </w:r>
+    </w:p>
+    <w:p>
+      <w:pPr>
+        <w:rPr>
+          <w:sz w:val="28"/>
+          <w:szCs w:val="28"/>
+        </w:rPr>
+      </w:pPr>
+    </w:p>
+    <w:p>
+      <w:pPr>
+        <w:rPr>
+          <w:sz w:val="28"/>
+          <w:szCs w:val="28"/>
+        </w:rPr>
+      </w:pPr>
+    </w:p>
+    <w:p>
+      <w:pPr>
+        <w:rPr>
+          <w:sz w:val="28"/>
+          <w:szCs w:val="28"/>
+        </w:rPr>
+      </w:pPr>
+    </w:p>
+    <w:p>
+      <w:pPr>
+        <w:rPr>
+          <w:sz w:val="28"/>
+          <w:szCs w:val="28"/>
+        </w:rPr>
+      </w:pPr>
+    </w:p>
+    <w:p>
+      <w:pPr>
+        <w:rPr>
+          <w:sz w:val="28"/>
+          <w:szCs w:val="28"/>
+        </w:rPr>
+      </w:pPr>
+      <w:r>
+        <w:rPr>
+          <w:sz w:val="28"/>
+          <w:szCs w:val="28"/>
+        </w:rPr>
+        <w:lastRenderedPageBreak/>
+        <w:t>Category (</w:t>
+      </w:r>
+      <w:r>
+        <w:rPr>
+          <w:sz w:val="28"/>
+          <w:szCs w:val="28"/>
+          <w:u w:val="single"/>
+        </w:rPr>
+        <w:t>name</w:t>
+      </w:r>
+      <w:r>
+        <w:rPr>
+          <w:sz w:val="28"/>
+          <w:szCs w:val="28"/>
+        </w:rPr>
+        <w:t>)</w:t>
+      </w:r>
+    </w:p>
+    <w:p>
+      <w:pPr>
+        <w:rPr>
+          <w:sz w:val="28"/>
+          <w:szCs w:val="28"/>
+        </w:rPr>
+      </w:pPr>
+      <w:r>
+        <w:rPr>
+          <w:sz w:val="28"/>
+          <w:szCs w:val="28"/>
+        </w:rPr>
+        <w:t xml:space="preserve">    .IC-</w:t>
+      </w:r>
+      <w:r>
+        <w:rPr>
+          <w:sz w:val="28"/>
+          <w:szCs w:val="28"/>
+        </w:rPr>
+        <w:t>3</w:t>
+      </w:r>
+      <w:r>
+        <w:rPr>
+          <w:sz w:val="28"/>
+          <w:szCs w:val="28"/>
+        </w:rPr>
+        <w:t xml:space="preserve"> Category.name must exist in Super Category or in Simple Category.</w:t>
+      </w:r>
+    </w:p>
+    <w:p>
+      <w:pPr>
+        <w:rPr>
+          <w:sz w:val="28"/>
+          <w:szCs w:val="28"/>
+        </w:rPr>
+      </w:pPr>
+      <w:r>
+        <w:rPr>
+          <w:sz w:val="28"/>
+          <w:szCs w:val="28"/>
+        </w:rPr>
+        <w:t xml:space="preserve">    .IC-</w:t>
+      </w:r>
+      <w:r>
+        <w:rPr>
+          <w:sz w:val="28"/>
+          <w:szCs w:val="28"/>
+        </w:rPr>
+        <w:t>4</w:t>
+      </w:r>
+      <w:r>
+        <w:rPr>
+          <w:sz w:val="28"/>
+          <w:szCs w:val="28"/>
+        </w:rPr>
+        <w:t xml:space="preserve"> No Category can exist at the same time in ‘Super Category’ and in </w:t>
+      </w:r>
+      <w:r>
+        <w:rPr>
+          <w:sz w:val="28"/>
+          <w:szCs w:val="28"/>
+        </w:rPr>
+        <w:t>‘Simple Category’.</w:t>
+      </w:r>
+    </w:p>
+    <w:p>
+      <w:pPr>
+        <w:rPr>
+          <w:sz w:val="28"/>
+          <w:szCs w:val="28"/>
+        </w:rPr>
+      </w:pPr>
+    </w:p>
+    <w:p>
+      <w:pPr>
+        <w:rPr>
+          <w:sz w:val="28"/>
+          <w:szCs w:val="28"/>
+        </w:rPr>
+      </w:pPr>
+      <w:r>
+        <w:rPr>
+          <w:sz w:val="28"/>
+          <w:szCs w:val="28"/>
+        </w:rPr>
+        <w:t>Super Category (</w:t>
+      </w:r>
+      <w:r>
+        <w:rPr>
+          <w:sz w:val="28"/>
+          <w:szCs w:val="28"/>
+          <w:u w:val="single"/>
+        </w:rPr>
+        <w:t>name</w:t>
+      </w:r>
+      <w:r>
+        <w:rPr>
+          <w:sz w:val="28"/>
+          <w:szCs w:val="28"/>
+        </w:rPr>
+        <w:t>)</w:t>
+      </w:r>
+    </w:p>
+    <w:p>
+      <w:pPr>
+        <w:rPr>
+          <w:sz w:val="28"/>
+          <w:szCs w:val="28"/>
+        </w:rPr>
+      </w:pPr>
+      <w:r>
+        <w:rPr>
+          <w:sz w:val="28"/>
+          <w:szCs w:val="28"/>
+        </w:rPr>
+        <w:t xml:space="preserve">    .name: FK (Category.name)</w:t>
+      </w:r>
+    </w:p>
+    <w:p>
+      <w:pPr>
+        <w:rPr>
+          <w:sz w:val="28"/>
+          <w:szCs w:val="28"/>
+        </w:rPr>
+      </w:pPr>
+      <w:r>
+        <w:rPr>
+          <w:sz w:val="28"/>
+          <w:szCs w:val="28"/>
+        </w:rPr>
+        <w:t xml:space="preserve">    . IC-</w:t>
+      </w:r>
+      <w:r>
+        <w:rPr>
+          <w:sz w:val="28"/>
+          <w:szCs w:val="28"/>
+        </w:rPr>
+        <w:t>2</w:t>
       </w:r>
       <w:r>
         <w:rPr>
@@ -428,6 +1982,125 @@
           <w:sz w:val="28"/>
           <w:szCs w:val="28"/>
         </w:rPr>
+        <w:t xml:space="preserve">Every </w:t>
+      </w:r>
+      <w:r>
+        <w:rPr>
+          <w:sz w:val="28"/>
+          <w:szCs w:val="28"/>
+        </w:rPr>
+        <w:t xml:space="preserve">Super Category </w:t>
+      </w:r>
+      <w:r>
+        <w:rPr>
+          <w:sz w:val="28"/>
+          <w:szCs w:val="28"/>
+        </w:rPr>
+        <w:t xml:space="preserve">(Category.name) </w:t>
+      </w:r>
+      <w:r>
+        <w:rPr>
+          <w:sz w:val="28"/>
+          <w:szCs w:val="28"/>
+        </w:rPr>
+        <w:t xml:space="preserve">must participate </w:t>
+      </w:r>
+      <w:r>
+        <w:rPr>
+          <w:sz w:val="28"/>
+          <w:szCs w:val="28"/>
+        </w:rPr>
+        <w:t>in the ‘has-other’ association.</w:t>
+      </w:r>
+    </w:p>
+    <w:p>
+      <w:pPr>
+        <w:rPr>
+          <w:sz w:val="28"/>
+          <w:szCs w:val="28"/>
+        </w:rPr>
+      </w:pPr>
+    </w:p>
+    <w:p>
+      <w:pPr>
+        <w:rPr>
+          <w:sz w:val="28"/>
+          <w:szCs w:val="28"/>
+        </w:rPr>
+      </w:pPr>
+      <w:r>
+        <w:rPr>
+          <w:sz w:val="28"/>
+          <w:szCs w:val="28"/>
+        </w:rPr>
+        <w:t>Simple Category (</w:t>
+      </w:r>
+      <w:r>
+        <w:rPr>
+          <w:sz w:val="28"/>
+          <w:szCs w:val="28"/>
+          <w:u w:val="single"/>
+        </w:rPr>
+        <w:t>name</w:t>
+      </w:r>
+      <w:r>
+        <w:rPr>
+          <w:sz w:val="28"/>
+          <w:szCs w:val="28"/>
+        </w:rPr>
+        <w:t>)</w:t>
+      </w:r>
+    </w:p>
+    <w:p>
+      <w:pPr>
+        <w:rPr>
+          <w:sz w:val="28"/>
+          <w:szCs w:val="28"/>
+        </w:rPr>
+      </w:pPr>
+      <w:r>
+        <w:rPr>
+          <w:sz w:val="28"/>
+          <w:szCs w:val="28"/>
+        </w:rPr>
+        <w:t xml:space="preserve">    .name: FK (Category.name)</w:t>
+      </w:r>
+    </w:p>
+    <w:p>
+      <w:pPr>
+        <w:rPr>
+          <w:sz w:val="28"/>
+          <w:szCs w:val="28"/>
+        </w:rPr>
+      </w:pPr>
+    </w:p>
+    <w:p>
+      <w:pPr>
+        <w:rPr>
+          <w:sz w:val="28"/>
+          <w:szCs w:val="28"/>
+          <w:u w:val="single"/>
+        </w:rPr>
+      </w:pPr>
+      <w:r>
+        <w:rPr>
+          <w:sz w:val="28"/>
+          <w:szCs w:val="28"/>
+        </w:rPr>
+        <w:t>Has-other</w:t>
+      </w:r>
+      <w:r>
+        <w:rPr>
+          <w:sz w:val="28"/>
+          <w:szCs w:val="28"/>
+        </w:rPr>
+        <w:t xml:space="preserve"> </w:t>
+      </w:r>
+      <w:r>
+        <w:rPr>
+          <w:sz w:val="28"/>
+          <w:szCs w:val="28"/>
+        </w:rPr>
         <w:t>(</w:t>
       </w:r>
       <w:r>
@@ -436,7 +2109,7 @@
           <w:szCs w:val="28"/>
           <w:u w:val="single"/>
         </w:rPr>
-        <w:t>TIN</w:t>
+        <w:t>nameCategory</w:t>
       </w:r>
       <w:r>
         <w:rPr>
@@ -450,139 +2123,13 @@
           <w:sz w:val="28"/>
           <w:szCs w:val="28"/>
         </w:rPr>
-        <w:t>n</w:t>
-      </w:r>
-      <w:r>
-        <w:rPr>
-          <w:sz w:val="28"/>
-          <w:szCs w:val="28"/>
-        </w:rPr>
-        <w:t>ame)</w:t>
-      </w:r>
-    </w:p>
-    <w:p>
-      <w:pPr>
-        <w:rPr>
-          <w:sz w:val="28"/>
-          <w:szCs w:val="28"/>
-        </w:rPr>
-      </w:pPr>
-    </w:p>
-    <w:p>
-      <w:pPr>
-        <w:rPr>
-          <w:sz w:val="28"/>
-          <w:szCs w:val="28"/>
-        </w:rPr>
-      </w:pPr>
-      <w:r>
-        <w:rPr>
-          <w:sz w:val="28"/>
-          <w:szCs w:val="28"/>
-        </w:rPr>
-        <w:t>Product (</w:t>
-      </w:r>
-      <w:r>
-        <w:rPr>
-          <w:sz w:val="28"/>
-          <w:szCs w:val="28"/>
-          <w:u w:val="single"/>
-        </w:rPr>
-        <w:t>ean</w:t>
-      </w:r>
-      <w:r>
-        <w:rPr>
-          <w:sz w:val="28"/>
-          <w:szCs w:val="28"/>
-        </w:rPr>
-        <w:t>, descr)</w:t>
-      </w:r>
-    </w:p>
-    <w:p>
-      <w:pPr>
-        <w:rPr>
-          <w:sz w:val="28"/>
-          <w:szCs w:val="28"/>
-        </w:rPr>
-      </w:pPr>
-      <w:r>
-        <w:rPr>
-          <w:sz w:val="28"/>
-          <w:szCs w:val="28"/>
-        </w:rPr>
-        <w:t xml:space="preserve">    .Unique (descr)</w:t>
-      </w:r>
-    </w:p>
-    <w:p>
-      <w:pPr>
-        <w:rPr>
-          <w:sz w:val="28"/>
-          <w:szCs w:val="28"/>
-        </w:rPr>
-      </w:pPr>
-      <w:r>
-        <w:rPr>
-          <w:sz w:val="28"/>
-          <w:szCs w:val="28"/>
-        </w:rPr>
-        <w:t>Replenishment event (</w:t>
-      </w:r>
-      <w:r>
-        <w:rPr>
-          <w:sz w:val="28"/>
-          <w:szCs w:val="28"/>
-          <w:u w:val="single"/>
-        </w:rPr>
-        <w:t>ean</w:t>
-      </w:r>
-      <w:r>
-        <w:rPr>
-          <w:sz w:val="28"/>
-          <w:szCs w:val="28"/>
-        </w:rPr>
-        <w:t xml:space="preserve">, </w:t>
-      </w:r>
-      <w:r>
-        <w:rPr>
-          <w:sz w:val="28"/>
-          <w:szCs w:val="28"/>
-          <w:u w:val="single"/>
-        </w:rPr>
-        <w:t>nr</w:t>
-      </w:r>
-      <w:r>
-        <w:rPr>
-          <w:sz w:val="28"/>
-          <w:szCs w:val="28"/>
-        </w:rPr>
-        <w:t xml:space="preserve">, </w:t>
-      </w:r>
-      <w:r>
-        <w:rPr>
-          <w:sz w:val="28"/>
-          <w:szCs w:val="28"/>
-          <w:u w:val="single"/>
-        </w:rPr>
-        <w:t>instant</w:t>
-      </w:r>
-      <w:r>
-        <w:rPr>
-          <w:sz w:val="28"/>
-          <w:szCs w:val="28"/>
-        </w:rPr>
-        <w:t xml:space="preserve">, </w:t>
-      </w:r>
-      <w:r>
-        <w:rPr>
-          <w:sz w:val="28"/>
-          <w:szCs w:val="28"/>
-        </w:rPr>
-        <w:t>units</w:t>
-      </w:r>
-      <w:r>
-        <w:rPr>
-          <w:sz w:val="28"/>
-          <w:szCs w:val="28"/>
+        <w:t>nameSuperCategory</w:t>
+      </w:r>
+      <w:r>
+        <w:rPr>
+          <w:sz w:val="28"/>
+          <w:szCs w:val="28"/>
+          <w:u w:val="single"/>
         </w:rPr>
         <w:t>)</w:t>
       </w:r>
@@ -599,92 +2146,133 @@
           <w:sz w:val="28"/>
           <w:szCs w:val="28"/>
         </w:rPr>
-        <w:t xml:space="preserve">    .ean: FK (Product.ean)</w:t>
-      </w:r>
-    </w:p>
-    <w:p>
-      <w:pPr>
-        <w:rPr>
-          <w:sz w:val="28"/>
-          <w:szCs w:val="28"/>
-        </w:rPr>
-      </w:pPr>
-      <w:r>
-        <w:rPr>
-          <w:sz w:val="28"/>
-          <w:szCs w:val="28"/>
-        </w:rPr>
-        <w:t xml:space="preserve">    .nr: FK (Shelve.nr)</w:t>
-      </w:r>
-    </w:p>
-    <w:p>
-      <w:pPr>
-        <w:rPr>
-          <w:sz w:val="28"/>
-          <w:szCs w:val="28"/>
-        </w:rPr>
-      </w:pPr>
-    </w:p>
-    <w:p>
-      <w:pPr>
-        <w:rPr>
-          <w:sz w:val="28"/>
-          <w:szCs w:val="28"/>
-        </w:rPr>
-      </w:pPr>
-      <w:r>
-        <w:rPr>
-          <w:sz w:val="28"/>
-          <w:szCs w:val="28"/>
-        </w:rPr>
-        <w:t>Category (</w:t>
-      </w:r>
-      <w:r>
-        <w:rPr>
-          <w:sz w:val="28"/>
-          <w:szCs w:val="28"/>
-          <w:u w:val="single"/>
-        </w:rPr>
-        <w:t>name</w:t>
-      </w:r>
-      <w:r>
-        <w:rPr>
-          <w:sz w:val="28"/>
-          <w:szCs w:val="28"/>
-        </w:rPr>
-        <w:t>)</w:t>
-      </w:r>
-    </w:p>
-    <w:p>
-      <w:pPr>
-        <w:rPr>
-          <w:sz w:val="28"/>
-          <w:szCs w:val="28"/>
-        </w:rPr>
-      </w:pPr>
-      <w:r>
-        <w:rPr>
-          <w:sz w:val="28"/>
-          <w:szCs w:val="28"/>
-        </w:rPr>
-        <w:lastRenderedPageBreak/>
-        <w:t xml:space="preserve">    .RI-1 Uma categoria não pode estar contida em si própria.</w:t>
-      </w:r>
-    </w:p>
-    <w:p>
-      <w:pPr>
-        <w:rPr>
-          <w:sz w:val="28"/>
-          <w:szCs w:val="28"/>
-        </w:rPr>
-      </w:pPr>
-      <w:r>
-        <w:rPr>
-          <w:sz w:val="28"/>
-          <w:szCs w:val="28"/>
-        </w:rPr>
-        <w:t xml:space="preserve">    .RI-2 Não podem existir ciclos nas hierarquias de Categorias</w:t>
-      </w:r>
+        <w:t xml:space="preserve">    .nameCategory: FK (Category.name)</w:t>
+      </w:r>
+    </w:p>
+    <w:p>
+      <w:pPr>
+        <w:rPr>
+          <w:sz w:val="28"/>
+          <w:szCs w:val="28"/>
+        </w:rPr>
+      </w:pPr>
+      <w:r>
+        <w:rPr>
+          <w:sz w:val="28"/>
+          <w:szCs w:val="28"/>
+        </w:rPr>
+        <w:t xml:space="preserve">    .nameSuperCategory: FK (SuperCatergory.name)</w:t>
+      </w:r>
+    </w:p>
+    <w:p>
+      <w:pPr>
+        <w:rPr>
+          <w:sz w:val="28"/>
+          <w:szCs w:val="28"/>
+        </w:rPr>
+      </w:pPr>
+      <w:r>
+        <w:rPr>
+          <w:sz w:val="28"/>
+          <w:szCs w:val="28"/>
+        </w:rPr>
+        <w:t xml:space="preserve">    </w:t>
+      </w:r>
+      <w:r>
+        <w:rPr>
+          <w:sz w:val="28"/>
+          <w:szCs w:val="28"/>
+        </w:rPr>
+        <w:t>.RI-1 A Category.name can’t be the same that its own SuperCategory.name.</w:t>
+      </w:r>
+    </w:p>
+    <w:p>
+      <w:pPr>
+        <w:rPr>
+          <w:sz w:val="28"/>
+          <w:szCs w:val="28"/>
+        </w:rPr>
+      </w:pPr>
+      <w:r>
+        <w:rPr>
+          <w:sz w:val="28"/>
+          <w:szCs w:val="28"/>
+        </w:rPr>
+        <w:t xml:space="preserve">    .RI-2 </w:t>
+      </w:r>
+      <w:proofErr w:type="spellStart"/>
+      <w:r>
+        <w:rPr>
+          <w:sz w:val="28"/>
+          <w:szCs w:val="28"/>
+        </w:rPr>
+        <w:t>It’s</w:t>
+      </w:r>
+      <w:proofErr w:type="spellEnd"/>
+      <w:r>
+        <w:rPr>
+          <w:sz w:val="28"/>
+          <w:szCs w:val="28"/>
+        </w:rPr>
+        <w:t xml:space="preserve"> </w:t>
+      </w:r>
+      <w:proofErr w:type="spellStart"/>
+      <w:r>
+        <w:rPr>
+          <w:sz w:val="28"/>
+          <w:szCs w:val="28"/>
+        </w:rPr>
+        <w:t>not</w:t>
+      </w:r>
+      <w:proofErr w:type="spellEnd"/>
+      <w:r>
+        <w:rPr>
+          <w:sz w:val="28"/>
+          <w:szCs w:val="28"/>
+        </w:rPr>
+        <w:t xml:space="preserve"> </w:t>
+      </w:r>
+      <w:proofErr w:type="spellStart"/>
+      <w:r>
+        <w:rPr>
+          <w:sz w:val="28"/>
+          <w:szCs w:val="28"/>
+        </w:rPr>
+        <w:t>possible</w:t>
+      </w:r>
+      <w:proofErr w:type="spellEnd"/>
+      <w:r>
+        <w:rPr>
+          <w:sz w:val="28"/>
+          <w:szCs w:val="28"/>
+        </w:rPr>
+        <w:t xml:space="preserve"> to have </w:t>
+      </w:r>
+      <w:proofErr w:type="spellStart"/>
+      <w:r>
+        <w:rPr>
+          <w:sz w:val="28"/>
+          <w:szCs w:val="28"/>
+        </w:rPr>
+        <w:t>cycles</w:t>
+      </w:r>
+      <w:proofErr w:type="spellEnd"/>
+      <w:r>
+        <w:rPr>
+          <w:sz w:val="28"/>
+          <w:szCs w:val="28"/>
+        </w:rPr>
+        <w:t xml:space="preserve"> in Category </w:t>
+      </w:r>
+      <w:proofErr w:type="spellStart"/>
+      <w:r>
+        <w:rPr>
+          <w:sz w:val="28"/>
+          <w:szCs w:val="28"/>
+        </w:rPr>
+        <w:t>hierarchy</w:t>
+      </w:r>
+      <w:proofErr w:type="spellEnd"/>
       <w:r>
         <w:rPr>
           <w:sz w:val="28"/>
@@ -692,103 +2280,27 @@
         </w:rPr>
         <w:t xml:space="preserve">. </w:t>
       </w:r>
-    </w:p>
-    <w:p>
-      <w:pPr>
-        <w:rPr>
-          <w:sz w:val="28"/>
-          <w:szCs w:val="28"/>
-        </w:rPr>
-      </w:pPr>
-    </w:p>
-    <w:p>
-      <w:pPr>
-        <w:rPr>
-          <w:sz w:val="28"/>
-          <w:szCs w:val="28"/>
-        </w:rPr>
-      </w:pPr>
-      <w:r>
-        <w:rPr>
-          <w:sz w:val="28"/>
-          <w:szCs w:val="28"/>
-        </w:rPr>
-        <w:t>Super Category (</w:t>
-      </w:r>
-      <w:r>
-        <w:rPr>
-          <w:sz w:val="28"/>
-          <w:szCs w:val="28"/>
-          <w:u w:val="single"/>
-        </w:rPr>
-        <w:t>name</w:t>
-      </w:r>
-      <w:r>
-        <w:rPr>
-          <w:sz w:val="28"/>
-          <w:szCs w:val="28"/>
-        </w:rPr>
-        <w:t>)</w:t>
-      </w:r>
-    </w:p>
-    <w:p>
-      <w:pPr>
-        <w:rPr>
-          <w:sz w:val="28"/>
-          <w:szCs w:val="28"/>
-        </w:rPr>
-      </w:pPr>
-      <w:r>
-        <w:rPr>
-          <w:sz w:val="28"/>
-          <w:szCs w:val="28"/>
-        </w:rPr>
-        <w:t xml:space="preserve">    .name: FK (Category.name)</w:t>
-      </w:r>
-    </w:p>
-    <w:p>
-      <w:pPr>
-        <w:rPr>
-          <w:sz w:val="28"/>
-          <w:szCs w:val="28"/>
-        </w:rPr>
-      </w:pPr>
-      <w:r>
-        <w:rPr>
-          <w:sz w:val="28"/>
-          <w:szCs w:val="28"/>
-        </w:rPr>
-        <w:t>Simple Category (</w:t>
-      </w:r>
-      <w:r>
-        <w:rPr>
-          <w:sz w:val="28"/>
-          <w:szCs w:val="28"/>
-          <w:u w:val="single"/>
-        </w:rPr>
-        <w:t>name</w:t>
-      </w:r>
-      <w:r>
-        <w:rPr>
-          <w:sz w:val="28"/>
-          <w:szCs w:val="28"/>
-        </w:rPr>
-        <w:t>)</w:t>
-      </w:r>
-    </w:p>
-    <w:p>
-      <w:pPr>
-        <w:rPr>
-          <w:sz w:val="28"/>
-          <w:szCs w:val="28"/>
-        </w:rPr>
-      </w:pPr>
-      <w:r>
-        <w:rPr>
-          <w:sz w:val="28"/>
-          <w:szCs w:val="28"/>
-        </w:rPr>
-        <w:t xml:space="preserve">    .name: FK (Category.name)</w:t>
+      <w:r>
+        <w:rPr>
+          <w:sz w:val="28"/>
+          <w:szCs w:val="28"/>
+        </w:rPr>
+        <w:t xml:space="preserve"> </w:t>
+      </w:r>
+    </w:p>
+    <w:p>
+      <w:pPr>
+        <w:rPr>
+          <w:sz w:val="28"/>
+          <w:szCs w:val="28"/>
+        </w:rPr>
+      </w:pPr>
+      <w:r>
+        <w:rPr>
+          <w:sz w:val="28"/>
+          <w:szCs w:val="28"/>
+        </w:rPr>
+        <w:t xml:space="preserve">    </w:t>
       </w:r>
     </w:p>
     <w:sectPr>

</xml_diff>

<commit_message>
Maluco é a minha nova alcunha
</commit_message>
<xml_diff>
--- a/entrega2/Modelo Relacional.docx
+++ b/entrega2/Modelo Relacional.docx
@@ -95,7 +95,21 @@
           <w:sz w:val="30"/>
           <w:szCs w:val="30"/>
         </w:rPr>
-        <w:t xml:space="preserve"> - Esforço em horas: 7 horas.</w:t>
+        <w:t xml:space="preserve"> - Esforço em horas: </w:t>
+      </w:r>
+      <w:r>
+        <w:rPr>
+          <w:sz w:val="30"/>
+          <w:szCs w:val="30"/>
+        </w:rPr>
+        <w:t>6</w:t>
+      </w:r>
+      <w:r>
+        <w:rPr>
+          <w:sz w:val="30"/>
+          <w:szCs w:val="30"/>
+        </w:rPr>
+        <w:t xml:space="preserve"> horas.</w:t>
       </w:r>
     </w:p>
     <w:p>
@@ -116,7 +130,21 @@
           <w:sz w:val="30"/>
           <w:szCs w:val="30"/>
         </w:rPr>
-        <w:t>Gonçalo Rodrigues ist196863 – Percentagem relativa 33,33% - Esforço em horas: 7 horas.</w:t>
+        <w:t xml:space="preserve">Gonçalo Rodrigues ist196863 – Percentagem relativa 33,33% - Esforço em horas: </w:t>
+      </w:r>
+      <w:r>
+        <w:rPr>
+          <w:sz w:val="30"/>
+          <w:szCs w:val="30"/>
+        </w:rPr>
+        <w:t>6</w:t>
+      </w:r>
+      <w:r>
+        <w:rPr>
+          <w:sz w:val="30"/>
+          <w:szCs w:val="30"/>
+        </w:rPr>
+        <w:t xml:space="preserve"> horas.</w:t>
       </w:r>
     </w:p>
     <w:p>
@@ -137,7 +165,21 @@
           <w:sz w:val="30"/>
           <w:szCs w:val="30"/>
         </w:rPr>
-        <w:t>Hugo Rita ist196870 – Percentagem relativa 33,34% - Esforço em horas: 7 horas</w:t>
+        <w:t xml:space="preserve">Hugo Rita ist196870 – Percentagem relativa 33,34% - Esforço em horas: </w:t>
+      </w:r>
+      <w:r>
+        <w:rPr>
+          <w:sz w:val="30"/>
+          <w:szCs w:val="30"/>
+        </w:rPr>
+        <w:t>6</w:t>
+      </w:r>
+      <w:r>
+        <w:rPr>
+          <w:sz w:val="30"/>
+          <w:szCs w:val="30"/>
+        </w:rPr>
+        <w:t xml:space="preserve"> horas</w:t>
       </w:r>
     </w:p>
     <w:p>
@@ -593,8 +635,18 @@
           <w:sz w:val="24"/>
           <w:szCs w:val="24"/>
         </w:rPr>
-        <w:t>Installed-at(</w:t>
-      </w:r>
+        <w:t>Installed-</w:t>
+      </w:r>
+      <w:proofErr w:type="gramStart"/>
+      <w:r>
+        <w:rPr>
+          <w:rFonts w:cstheme="minorHAnsi"/>
+          <w:sz w:val="24"/>
+          <w:szCs w:val="24"/>
+        </w:rPr>
+        <w:t>at(</w:t>
+      </w:r>
+      <w:proofErr w:type="gramEnd"/>
       <w:r>
         <w:rPr>
           <w:rFonts w:cstheme="minorHAnsi"/>
@@ -668,24 +720,60 @@
           <w:sz w:val="24"/>
           <w:szCs w:val="24"/>
         </w:rPr>
-        <w:t xml:space="preserve">    .serial_number, manuf: FK (IVM.serial_number, IVM.manuf)</w:t>
-      </w:r>
-    </w:p>
-    <w:p>
-      <w:pPr>
-        <w:rPr>
-          <w:rFonts w:cstheme="minorHAnsi"/>
-          <w:sz w:val="24"/>
-          <w:szCs w:val="24"/>
-        </w:rPr>
-      </w:pPr>
-      <w:r>
-        <w:rPr>
-          <w:rFonts w:cstheme="minorHAnsi"/>
-          <w:sz w:val="24"/>
-          <w:szCs w:val="24"/>
-        </w:rPr>
-        <w:t xml:space="preserve">    .address: FK (Point_of_Retail.address)</w:t>
+        <w:t xml:space="preserve">    </w:t>
+      </w:r>
+      <w:proofErr w:type="gramStart"/>
+      <w:r>
+        <w:rPr>
+          <w:rFonts w:cstheme="minorHAnsi"/>
+          <w:sz w:val="24"/>
+          <w:szCs w:val="24"/>
+        </w:rPr>
+        <w:t>.serial</w:t>
+      </w:r>
+      <w:proofErr w:type="gramEnd"/>
+      <w:r>
+        <w:rPr>
+          <w:rFonts w:cstheme="minorHAnsi"/>
+          <w:sz w:val="24"/>
+          <w:szCs w:val="24"/>
+        </w:rPr>
+        <w:t>_number, manuf: FK (IVM.serial_number, IVM.manuf)</w:t>
+      </w:r>
+    </w:p>
+    <w:p>
+      <w:pPr>
+        <w:rPr>
+          <w:rFonts w:cstheme="minorHAnsi"/>
+          <w:sz w:val="24"/>
+          <w:szCs w:val="24"/>
+        </w:rPr>
+      </w:pPr>
+      <w:r>
+        <w:rPr>
+          <w:rFonts w:cstheme="minorHAnsi"/>
+          <w:sz w:val="24"/>
+          <w:szCs w:val="24"/>
+        </w:rPr>
+        <w:t xml:space="preserve">    </w:t>
+      </w:r>
+      <w:proofErr w:type="gramStart"/>
+      <w:r>
+        <w:rPr>
+          <w:rFonts w:cstheme="minorHAnsi"/>
+          <w:sz w:val="24"/>
+          <w:szCs w:val="24"/>
+        </w:rPr>
+        <w:t>.address</w:t>
+      </w:r>
+      <w:proofErr w:type="gramEnd"/>
+      <w:r>
+        <w:rPr>
+          <w:rFonts w:cstheme="minorHAnsi"/>
+          <w:sz w:val="24"/>
+          <w:szCs w:val="24"/>
+        </w:rPr>
+        <w:t>: FK (Point_of_Retail.address)</w:t>
       </w:r>
     </w:p>
     <w:p>
@@ -770,24 +858,60 @@
           <w:sz w:val="24"/>
           <w:szCs w:val="24"/>
         </w:rPr>
-        <w:t xml:space="preserve">    .TIN: FK (Retailer.TIN)</w:t>
-      </w:r>
-    </w:p>
-    <w:p>
-      <w:pPr>
-        <w:rPr>
-          <w:rFonts w:cstheme="minorHAnsi"/>
-          <w:sz w:val="24"/>
-          <w:szCs w:val="24"/>
-        </w:rPr>
-      </w:pPr>
-      <w:r>
-        <w:rPr>
-          <w:rFonts w:cstheme="minorHAnsi"/>
-          <w:sz w:val="24"/>
-          <w:szCs w:val="24"/>
-        </w:rPr>
-        <w:t xml:space="preserve">    .serial_number, manuf: FK (IVM.serial_number, IVM.manuf)</w:t>
+        <w:t xml:space="preserve">    </w:t>
+      </w:r>
+      <w:proofErr w:type="gramStart"/>
+      <w:r>
+        <w:rPr>
+          <w:rFonts w:cstheme="minorHAnsi"/>
+          <w:sz w:val="24"/>
+          <w:szCs w:val="24"/>
+        </w:rPr>
+        <w:t>.TIN</w:t>
+      </w:r>
+      <w:proofErr w:type="gramEnd"/>
+      <w:r>
+        <w:rPr>
+          <w:rFonts w:cstheme="minorHAnsi"/>
+          <w:sz w:val="24"/>
+          <w:szCs w:val="24"/>
+        </w:rPr>
+        <w:t>: FK (Retailer.TIN)</w:t>
+      </w:r>
+    </w:p>
+    <w:p>
+      <w:pPr>
+        <w:rPr>
+          <w:rFonts w:cstheme="minorHAnsi"/>
+          <w:sz w:val="24"/>
+          <w:szCs w:val="24"/>
+        </w:rPr>
+      </w:pPr>
+      <w:r>
+        <w:rPr>
+          <w:rFonts w:cstheme="minorHAnsi"/>
+          <w:sz w:val="24"/>
+          <w:szCs w:val="24"/>
+        </w:rPr>
+        <w:t xml:space="preserve">    </w:t>
+      </w:r>
+      <w:proofErr w:type="gramStart"/>
+      <w:r>
+        <w:rPr>
+          <w:rFonts w:cstheme="minorHAnsi"/>
+          <w:sz w:val="24"/>
+          <w:szCs w:val="24"/>
+        </w:rPr>
+        <w:t>.serial</w:t>
+      </w:r>
+      <w:proofErr w:type="gramEnd"/>
+      <w:r>
+        <w:rPr>
+          <w:rFonts w:cstheme="minorHAnsi"/>
+          <w:sz w:val="24"/>
+          <w:szCs w:val="24"/>
+        </w:rPr>
+        <w:t>_number, manuf: FK (IVM.serial_number, IVM.manuf)</w:t>
       </w:r>
     </w:p>
     <w:p>
@@ -838,7 +962,25 @@
           <w:sz w:val="24"/>
           <w:szCs w:val="24"/>
         </w:rPr>
-        <w:t xml:space="preserve">    .Unique (name)</w:t>
+        <w:t xml:space="preserve">    </w:t>
+      </w:r>
+      <w:proofErr w:type="gramStart"/>
+      <w:r>
+        <w:rPr>
+          <w:rFonts w:cstheme="minorHAnsi"/>
+          <w:sz w:val="24"/>
+          <w:szCs w:val="24"/>
+        </w:rPr>
+        <w:t>.Unique</w:t>
+      </w:r>
+      <w:proofErr w:type="gramEnd"/>
+      <w:r>
+        <w:rPr>
+          <w:rFonts w:cstheme="minorHAnsi"/>
+          <w:sz w:val="24"/>
+          <w:szCs w:val="24"/>
+        </w:rPr>
+        <w:t xml:space="preserve"> (name)</w:t>
       </w:r>
     </w:p>
     <w:p>
@@ -916,7 +1058,25 @@
           <w:sz w:val="24"/>
           <w:szCs w:val="24"/>
         </w:rPr>
-        <w:t xml:space="preserve">    .serial_number, manuf: FK (IVM.serial_number, IVM.manuf)</w:t>
+        <w:t xml:space="preserve">    </w:t>
+      </w:r>
+      <w:proofErr w:type="gramStart"/>
+      <w:r>
+        <w:rPr>
+          <w:rFonts w:cstheme="minorHAnsi"/>
+          <w:sz w:val="24"/>
+          <w:szCs w:val="24"/>
+        </w:rPr>
+        <w:t>.serial</w:t>
+      </w:r>
+      <w:proofErr w:type="gramEnd"/>
+      <w:r>
+        <w:rPr>
+          <w:rFonts w:cstheme="minorHAnsi"/>
+          <w:sz w:val="24"/>
+          <w:szCs w:val="24"/>
+        </w:rPr>
+        <w:t>_number, manuf: FK (IVM.serial_number, IVM.manuf)</w:t>
       </w:r>
     </w:p>
     <w:p>
@@ -1018,7 +1178,25 @@
           <w:sz w:val="24"/>
           <w:szCs w:val="24"/>
         </w:rPr>
-        <w:t xml:space="preserve">    .ean: FK (Product.ean)</w:t>
+        <w:t xml:space="preserve">    </w:t>
+      </w:r>
+      <w:proofErr w:type="gramStart"/>
+      <w:r>
+        <w:rPr>
+          <w:rFonts w:cstheme="minorHAnsi"/>
+          <w:sz w:val="24"/>
+          <w:szCs w:val="24"/>
+        </w:rPr>
+        <w:t>.ean</w:t>
+      </w:r>
+      <w:proofErr w:type="gramEnd"/>
+      <w:r>
+        <w:rPr>
+          <w:rFonts w:cstheme="minorHAnsi"/>
+          <w:sz w:val="24"/>
+          <w:szCs w:val="24"/>
+        </w:rPr>
+        <w:t>: FK (Product.ean)</w:t>
       </w:r>
     </w:p>
     <w:p>
@@ -1052,26 +1230,45 @@
           <w:sz w:val="24"/>
           <w:szCs w:val="24"/>
         </w:rPr>
-        <w:t xml:space="preserve">    .TIN: FK (Retailer.TIN)</w:t>
-      </w:r>
-    </w:p>
-    <w:p>
-      <w:pPr>
-        <w:rPr>
-          <w:rFonts w:cstheme="minorHAnsi"/>
-          <w:sz w:val="24"/>
-          <w:szCs w:val="24"/>
-        </w:rPr>
-      </w:pPr>
-    </w:p>
-    <w:p>
-      <w:pPr>
-        <w:rPr>
-          <w:rFonts w:cstheme="minorHAnsi"/>
-          <w:sz w:val="24"/>
-          <w:szCs w:val="24"/>
-        </w:rPr>
-      </w:pPr>
+        <w:t xml:space="preserve">    </w:t>
+      </w:r>
+      <w:proofErr w:type="gramStart"/>
+      <w:r>
+        <w:rPr>
+          <w:rFonts w:cstheme="minorHAnsi"/>
+          <w:sz w:val="24"/>
+          <w:szCs w:val="24"/>
+        </w:rPr>
+        <w:t>.TIN</w:t>
+      </w:r>
+      <w:proofErr w:type="gramEnd"/>
+      <w:r>
+        <w:rPr>
+          <w:rFonts w:cstheme="minorHAnsi"/>
+          <w:sz w:val="24"/>
+          <w:szCs w:val="24"/>
+        </w:rPr>
+        <w:t>: FK (Retailer.TIN)</w:t>
+      </w:r>
+    </w:p>
+    <w:p>
+      <w:pPr>
+        <w:rPr>
+          <w:rFonts w:cstheme="minorHAnsi"/>
+          <w:sz w:val="24"/>
+          <w:szCs w:val="24"/>
+        </w:rPr>
+      </w:pPr>
+    </w:p>
+    <w:p>
+      <w:pPr>
+        <w:rPr>
+          <w:rFonts w:cstheme="minorHAnsi"/>
+          <w:sz w:val="24"/>
+          <w:szCs w:val="24"/>
+        </w:rPr>
+      </w:pPr>
+      <w:proofErr w:type="gramStart"/>
       <w:r>
         <w:rPr>
           <w:rFonts w:cstheme="minorHAnsi"/>
@@ -1080,6 +1277,7 @@
         </w:rPr>
         <w:t>Replenishment(</w:t>
       </w:r>
+      <w:proofErr w:type="gramEnd"/>
       <w:r>
         <w:rPr>
           <w:rFonts w:cstheme="minorHAnsi"/>
@@ -1112,7 +1310,25 @@
           <w:sz w:val="24"/>
           <w:szCs w:val="24"/>
         </w:rPr>
-        <w:t xml:space="preserve">    .TIN: FK (Retailer.TIN)</w:t>
+        <w:t xml:space="preserve">    </w:t>
+      </w:r>
+      <w:proofErr w:type="gramStart"/>
+      <w:r>
+        <w:rPr>
+          <w:rFonts w:cstheme="minorHAnsi"/>
+          <w:sz w:val="24"/>
+          <w:szCs w:val="24"/>
+        </w:rPr>
+        <w:t>.TIN</w:t>
+      </w:r>
+      <w:proofErr w:type="gramEnd"/>
+      <w:r>
+        <w:rPr>
+          <w:rFonts w:cstheme="minorHAnsi"/>
+          <w:sz w:val="24"/>
+          <w:szCs w:val="24"/>
+        </w:rPr>
+        <w:t>: FK (Retailer.TIN)</w:t>
       </w:r>
     </w:p>
     <w:p>
@@ -1147,7 +1363,25 @@
           <w:sz w:val="24"/>
           <w:szCs w:val="24"/>
         </w:rPr>
-        <w:t xml:space="preserve">    .ean: FK (planogram.ean)</w:t>
+        <w:t xml:space="preserve">    </w:t>
+      </w:r>
+      <w:proofErr w:type="gramStart"/>
+      <w:r>
+        <w:rPr>
+          <w:rFonts w:cstheme="minorHAnsi"/>
+          <w:sz w:val="24"/>
+          <w:szCs w:val="24"/>
+        </w:rPr>
+        <w:t>.ean</w:t>
+      </w:r>
+      <w:proofErr w:type="gramEnd"/>
+      <w:r>
+        <w:rPr>
+          <w:rFonts w:cstheme="minorHAnsi"/>
+          <w:sz w:val="24"/>
+          <w:szCs w:val="24"/>
+        </w:rPr>
+        <w:t>: FK (planogram.ean)</w:t>
       </w:r>
     </w:p>
     <w:p>
@@ -1165,7 +1399,25 @@
           <w:sz w:val="24"/>
           <w:szCs w:val="24"/>
         </w:rPr>
-        <w:t xml:space="preserve">    .RI-4 </w:t>
+        <w:t xml:space="preserve">    </w:t>
+      </w:r>
+      <w:proofErr w:type="gramStart"/>
+      <w:r>
+        <w:rPr>
+          <w:rFonts w:cstheme="minorHAnsi"/>
+          <w:sz w:val="24"/>
+          <w:szCs w:val="24"/>
+        </w:rPr>
+        <w:t>.RI</w:t>
+      </w:r>
+      <w:proofErr w:type="gramEnd"/>
+      <w:r>
+        <w:rPr>
+          <w:rFonts w:cstheme="minorHAnsi"/>
+          <w:sz w:val="24"/>
+          <w:szCs w:val="24"/>
+        </w:rPr>
+        <w:t xml:space="preserve">-4 </w:t>
       </w:r>
       <w:r>
         <w:rPr>
@@ -1295,7 +1547,25 @@
           <w:sz w:val="24"/>
           <w:szCs w:val="24"/>
         </w:rPr>
-        <w:t xml:space="preserve">    .RI-5 </w:t>
+        <w:t xml:space="preserve">    </w:t>
+      </w:r>
+      <w:proofErr w:type="gramStart"/>
+      <w:r>
+        <w:rPr>
+          <w:rFonts w:cstheme="minorHAnsi"/>
+          <w:sz w:val="24"/>
+          <w:szCs w:val="24"/>
+        </w:rPr>
+        <w:t>.RI</w:t>
+      </w:r>
+      <w:proofErr w:type="gramEnd"/>
+      <w:r>
+        <w:rPr>
+          <w:rFonts w:cstheme="minorHAnsi"/>
+          <w:sz w:val="24"/>
+          <w:szCs w:val="24"/>
+        </w:rPr>
+        <w:t xml:space="preserve">-5 </w:t>
       </w:r>
       <w:r>
         <w:rPr>
@@ -1385,15 +1655,69 @@
           <w:sz w:val="24"/>
           <w:szCs w:val="24"/>
         </w:rPr>
-        <w:t xml:space="preserve">    .RI-6 </w:t>
-      </w:r>
-      <w:r>
-        <w:rPr>
-          <w:rFonts w:cstheme="minorHAnsi"/>
-          <w:sz w:val="24"/>
-          <w:szCs w:val="24"/>
-        </w:rPr>
-        <w:t xml:space="preserve">An ean can only be associated to a retailer.TIN if the product in the ‘has’ association is associated to the same Category.name than </w:t>
+        <w:t xml:space="preserve">    </w:t>
+      </w:r>
+      <w:proofErr w:type="gramStart"/>
+      <w:r>
+        <w:rPr>
+          <w:rFonts w:cstheme="minorHAnsi"/>
+          <w:sz w:val="24"/>
+          <w:szCs w:val="24"/>
+        </w:rPr>
+        <w:t>.RI</w:t>
+      </w:r>
+      <w:proofErr w:type="gramEnd"/>
+      <w:r>
+        <w:rPr>
+          <w:rFonts w:cstheme="minorHAnsi"/>
+          <w:sz w:val="24"/>
+          <w:szCs w:val="24"/>
+        </w:rPr>
+        <w:t xml:space="preserve">-6 </w:t>
+      </w:r>
+      <w:r>
+        <w:rPr>
+          <w:rFonts w:cstheme="minorHAnsi"/>
+          <w:sz w:val="24"/>
+          <w:szCs w:val="24"/>
+        </w:rPr>
+        <w:t xml:space="preserve">An ean can only be associated to a retailer.TIN if the product in the ‘has’ association is associated to the </w:t>
+      </w:r>
+      <w:proofErr w:type="spellStart"/>
+      <w:r>
+        <w:rPr>
+          <w:rFonts w:cstheme="minorHAnsi"/>
+          <w:sz w:val="24"/>
+          <w:szCs w:val="24"/>
+        </w:rPr>
+        <w:t>same</w:t>
+      </w:r>
+      <w:proofErr w:type="spellEnd"/>
+      <w:r>
+        <w:rPr>
+          <w:rFonts w:cstheme="minorHAnsi"/>
+          <w:sz w:val="24"/>
+          <w:szCs w:val="24"/>
+        </w:rPr>
+        <w:t xml:space="preserve"> Category.name </w:t>
+      </w:r>
+      <w:proofErr w:type="spellStart"/>
+      <w:r>
+        <w:rPr>
+          <w:rFonts w:cstheme="minorHAnsi"/>
+          <w:sz w:val="24"/>
+          <w:szCs w:val="24"/>
+        </w:rPr>
+        <w:t>than</w:t>
+      </w:r>
+      <w:proofErr w:type="spellEnd"/>
+      <w:r>
+        <w:rPr>
+          <w:rFonts w:cstheme="minorHAnsi"/>
+          <w:sz w:val="24"/>
+          <w:szCs w:val="24"/>
+        </w:rPr>
+        <w:t xml:space="preserve"> </w:t>
       </w:r>
       <w:proofErr w:type="spellStart"/>
       <w:r>
@@ -1577,7 +1901,25 @@
           <w:sz w:val="24"/>
           <w:szCs w:val="24"/>
         </w:rPr>
-        <w:t xml:space="preserve">    .serial number</w:t>
+        <w:t xml:space="preserve">    </w:t>
+      </w:r>
+      <w:proofErr w:type="gramStart"/>
+      <w:r>
+        <w:rPr>
+          <w:rFonts w:cstheme="minorHAnsi"/>
+          <w:sz w:val="24"/>
+          <w:szCs w:val="24"/>
+        </w:rPr>
+        <w:t>.serial</w:t>
+      </w:r>
+      <w:proofErr w:type="gramEnd"/>
+      <w:r>
+        <w:rPr>
+          <w:rFonts w:cstheme="minorHAnsi"/>
+          <w:sz w:val="24"/>
+          <w:szCs w:val="24"/>
+        </w:rPr>
+        <w:t xml:space="preserve"> number</w:t>
       </w:r>
       <w:r>
         <w:rPr>
@@ -1643,24 +1985,96 @@
           <w:sz w:val="24"/>
           <w:szCs w:val="24"/>
         </w:rPr>
-        <w:t xml:space="preserve">    .IC-5 Shelve.nr must exist in Ambient Temp Shelf or in Warm Shelf or in Cold Shelf.</w:t>
-      </w:r>
-    </w:p>
-    <w:p>
-      <w:pPr>
-        <w:rPr>
-          <w:rFonts w:cstheme="minorHAnsi"/>
-          <w:sz w:val="24"/>
-          <w:szCs w:val="24"/>
-        </w:rPr>
-      </w:pPr>
-      <w:r>
-        <w:rPr>
-          <w:rFonts w:cstheme="minorHAnsi"/>
-          <w:sz w:val="24"/>
-          <w:szCs w:val="24"/>
-        </w:rPr>
-        <w:t xml:space="preserve">    .IC-6 No Shelve can exist at the same time in ‘Ambient Temp Shelf’ and in ‘</w:t>
+        <w:t xml:space="preserve">    </w:t>
+      </w:r>
+      <w:proofErr w:type="gramStart"/>
+      <w:r>
+        <w:rPr>
+          <w:rFonts w:cstheme="minorHAnsi"/>
+          <w:sz w:val="24"/>
+          <w:szCs w:val="24"/>
+        </w:rPr>
+        <w:t>.IC</w:t>
+      </w:r>
+      <w:proofErr w:type="gramEnd"/>
+      <w:r>
+        <w:rPr>
+          <w:rFonts w:cstheme="minorHAnsi"/>
+          <w:sz w:val="24"/>
+          <w:szCs w:val="24"/>
+        </w:rPr>
+        <w:t>-5 Shelve.nr must exist in Ambient Temp Shelf or in Warm Shelf or in Cold Shelf.</w:t>
+      </w:r>
+    </w:p>
+    <w:p>
+      <w:pPr>
+        <w:rPr>
+          <w:rFonts w:cstheme="minorHAnsi"/>
+          <w:sz w:val="24"/>
+          <w:szCs w:val="24"/>
+        </w:rPr>
+      </w:pPr>
+      <w:r>
+        <w:rPr>
+          <w:rFonts w:cstheme="minorHAnsi"/>
+          <w:sz w:val="24"/>
+          <w:szCs w:val="24"/>
+        </w:rPr>
+        <w:t xml:space="preserve">    </w:t>
+      </w:r>
+      <w:proofErr w:type="gramStart"/>
+      <w:r>
+        <w:rPr>
+          <w:rFonts w:cstheme="minorHAnsi"/>
+          <w:sz w:val="24"/>
+          <w:szCs w:val="24"/>
+        </w:rPr>
+        <w:t>.IC</w:t>
+      </w:r>
+      <w:proofErr w:type="gramEnd"/>
+      <w:r>
+        <w:rPr>
+          <w:rFonts w:cstheme="minorHAnsi"/>
+          <w:sz w:val="24"/>
+          <w:szCs w:val="24"/>
+        </w:rPr>
+        <w:t xml:space="preserve">-6 No Shelve can exist at the same time in ‘Ambient Temp </w:t>
+      </w:r>
+      <w:proofErr w:type="spellStart"/>
+      <w:r>
+        <w:rPr>
+          <w:rFonts w:cstheme="minorHAnsi"/>
+          <w:sz w:val="24"/>
+          <w:szCs w:val="24"/>
+        </w:rPr>
+        <w:t>Shelf</w:t>
+      </w:r>
+      <w:proofErr w:type="spellEnd"/>
+      <w:r>
+        <w:rPr>
+          <w:rFonts w:cstheme="minorHAnsi"/>
+          <w:sz w:val="24"/>
+          <w:szCs w:val="24"/>
+        </w:rPr>
+        <w:t xml:space="preserve">’ </w:t>
+      </w:r>
+      <w:proofErr w:type="spellStart"/>
+      <w:r>
+        <w:rPr>
+          <w:rFonts w:cstheme="minorHAnsi"/>
+          <w:sz w:val="24"/>
+          <w:szCs w:val="24"/>
+        </w:rPr>
+        <w:t>and</w:t>
+      </w:r>
+      <w:proofErr w:type="spellEnd"/>
+      <w:r>
+        <w:rPr>
+          <w:rFonts w:cstheme="minorHAnsi"/>
+          <w:sz w:val="24"/>
+          <w:szCs w:val="24"/>
+        </w:rPr>
+        <w:t xml:space="preserve"> in ‘</w:t>
       </w:r>
       <w:proofErr w:type="spellStart"/>
       <w:r>
@@ -1767,8 +2181,18 @@
           <w:sz w:val="24"/>
           <w:szCs w:val="24"/>
         </w:rPr>
-        <w:t>Ambient Temp Shelf(</w:t>
-      </w:r>
+        <w:t xml:space="preserve">Ambient Temp </w:t>
+      </w:r>
+      <w:proofErr w:type="gramStart"/>
+      <w:r>
+        <w:rPr>
+          <w:rFonts w:cstheme="minorHAnsi"/>
+          <w:sz w:val="24"/>
+          <w:szCs w:val="24"/>
+        </w:rPr>
+        <w:t>Shelf(</w:t>
+      </w:r>
+      <w:proofErr w:type="gramEnd"/>
       <w:r>
         <w:rPr>
           <w:rFonts w:cstheme="minorHAnsi"/>
@@ -1801,42 +2225,88 @@
           <w:sz w:val="24"/>
           <w:szCs w:val="24"/>
         </w:rPr>
-        <w:t xml:space="preserve">    .serial number: FK (Shelve.serial_number)</w:t>
-      </w:r>
-    </w:p>
-    <w:p>
-      <w:pPr>
-        <w:rPr>
-          <w:rFonts w:cstheme="minorHAnsi"/>
-          <w:sz w:val="24"/>
-          <w:szCs w:val="24"/>
-        </w:rPr>
-      </w:pPr>
-      <w:r>
-        <w:rPr>
-          <w:rFonts w:cstheme="minorHAnsi"/>
-          <w:sz w:val="24"/>
-          <w:szCs w:val="24"/>
-        </w:rPr>
-        <w:t xml:space="preserve">    .nr :FK (Shelve.nr)</w:t>
-      </w:r>
-    </w:p>
-    <w:p>
-      <w:pPr>
-        <w:rPr>
-          <w:rFonts w:cstheme="minorHAnsi"/>
-          <w:sz w:val="24"/>
-          <w:szCs w:val="24"/>
-        </w:rPr>
-      </w:pPr>
-      <w:r>
-        <w:rPr>
-          <w:rFonts w:cstheme="minorHAnsi"/>
-          <w:sz w:val="24"/>
-          <w:szCs w:val="24"/>
-        </w:rPr>
-        <w:t>Warm Shelf(</w:t>
-      </w:r>
+        <w:t xml:space="preserve">    </w:t>
+      </w:r>
+      <w:proofErr w:type="gramStart"/>
+      <w:r>
+        <w:rPr>
+          <w:rFonts w:cstheme="minorHAnsi"/>
+          <w:sz w:val="24"/>
+          <w:szCs w:val="24"/>
+        </w:rPr>
+        <w:t>.serial</w:t>
+      </w:r>
+      <w:proofErr w:type="gramEnd"/>
+      <w:r>
+        <w:rPr>
+          <w:rFonts w:cstheme="minorHAnsi"/>
+          <w:sz w:val="24"/>
+          <w:szCs w:val="24"/>
+        </w:rPr>
+        <w:t xml:space="preserve"> number: FK (Shelve.serial_number)</w:t>
+      </w:r>
+    </w:p>
+    <w:p>
+      <w:pPr>
+        <w:rPr>
+          <w:rFonts w:cstheme="minorHAnsi"/>
+          <w:sz w:val="24"/>
+          <w:szCs w:val="24"/>
+        </w:rPr>
+      </w:pPr>
+      <w:r>
+        <w:rPr>
+          <w:rFonts w:cstheme="minorHAnsi"/>
+          <w:sz w:val="24"/>
+          <w:szCs w:val="24"/>
+        </w:rPr>
+        <w:t xml:space="preserve">    .</w:t>
+      </w:r>
+      <w:proofErr w:type="gramStart"/>
+      <w:r>
+        <w:rPr>
+          <w:rFonts w:cstheme="minorHAnsi"/>
+          <w:sz w:val="24"/>
+          <w:szCs w:val="24"/>
+        </w:rPr>
+        <w:t>nr :FK</w:t>
+      </w:r>
+      <w:proofErr w:type="gramEnd"/>
+      <w:r>
+        <w:rPr>
+          <w:rFonts w:cstheme="minorHAnsi"/>
+          <w:sz w:val="24"/>
+          <w:szCs w:val="24"/>
+        </w:rPr>
+        <w:t xml:space="preserve"> (Shelve.nr)</w:t>
+      </w:r>
+    </w:p>
+    <w:p>
+      <w:pPr>
+        <w:rPr>
+          <w:rFonts w:cstheme="minorHAnsi"/>
+          <w:sz w:val="24"/>
+          <w:szCs w:val="24"/>
+        </w:rPr>
+      </w:pPr>
+      <w:r>
+        <w:rPr>
+          <w:rFonts w:cstheme="minorHAnsi"/>
+          <w:sz w:val="24"/>
+          <w:szCs w:val="24"/>
+        </w:rPr>
+        <w:t xml:space="preserve">Warm </w:t>
+      </w:r>
+      <w:proofErr w:type="gramStart"/>
+      <w:r>
+        <w:rPr>
+          <w:rFonts w:cstheme="minorHAnsi"/>
+          <w:sz w:val="24"/>
+          <w:szCs w:val="24"/>
+        </w:rPr>
+        <w:t>Shelf(</w:t>
+      </w:r>
+      <w:proofErr w:type="gramEnd"/>
       <w:r>
         <w:rPr>
           <w:rFonts w:cstheme="minorHAnsi"/>
@@ -1869,42 +2339,88 @@
           <w:sz w:val="24"/>
           <w:szCs w:val="24"/>
         </w:rPr>
-        <w:t xml:space="preserve">    .serial number: FK (Shelve.serial_number)</w:t>
-      </w:r>
-    </w:p>
-    <w:p>
-      <w:pPr>
-        <w:rPr>
-          <w:rFonts w:cstheme="minorHAnsi"/>
-          <w:sz w:val="24"/>
-          <w:szCs w:val="24"/>
-        </w:rPr>
-      </w:pPr>
-      <w:r>
-        <w:rPr>
-          <w:rFonts w:cstheme="minorHAnsi"/>
-          <w:sz w:val="24"/>
-          <w:szCs w:val="24"/>
-        </w:rPr>
-        <w:t xml:space="preserve">    .nr :FK (Shelve.nr)</w:t>
-      </w:r>
-    </w:p>
-    <w:p>
-      <w:pPr>
-        <w:rPr>
-          <w:rFonts w:cstheme="minorHAnsi"/>
-          <w:sz w:val="24"/>
-          <w:szCs w:val="24"/>
-        </w:rPr>
-      </w:pPr>
-      <w:r>
-        <w:rPr>
-          <w:rFonts w:cstheme="minorHAnsi"/>
-          <w:sz w:val="24"/>
-          <w:szCs w:val="24"/>
-        </w:rPr>
-        <w:t>Cold Shelf(</w:t>
-      </w:r>
+        <w:t xml:space="preserve">    </w:t>
+      </w:r>
+      <w:proofErr w:type="gramStart"/>
+      <w:r>
+        <w:rPr>
+          <w:rFonts w:cstheme="minorHAnsi"/>
+          <w:sz w:val="24"/>
+          <w:szCs w:val="24"/>
+        </w:rPr>
+        <w:t>.serial</w:t>
+      </w:r>
+      <w:proofErr w:type="gramEnd"/>
+      <w:r>
+        <w:rPr>
+          <w:rFonts w:cstheme="minorHAnsi"/>
+          <w:sz w:val="24"/>
+          <w:szCs w:val="24"/>
+        </w:rPr>
+        <w:t xml:space="preserve"> number: FK (Shelve.serial_number)</w:t>
+      </w:r>
+    </w:p>
+    <w:p>
+      <w:pPr>
+        <w:rPr>
+          <w:rFonts w:cstheme="minorHAnsi"/>
+          <w:sz w:val="24"/>
+          <w:szCs w:val="24"/>
+        </w:rPr>
+      </w:pPr>
+      <w:r>
+        <w:rPr>
+          <w:rFonts w:cstheme="minorHAnsi"/>
+          <w:sz w:val="24"/>
+          <w:szCs w:val="24"/>
+        </w:rPr>
+        <w:t xml:space="preserve">    .</w:t>
+      </w:r>
+      <w:proofErr w:type="gramStart"/>
+      <w:r>
+        <w:rPr>
+          <w:rFonts w:cstheme="minorHAnsi"/>
+          <w:sz w:val="24"/>
+          <w:szCs w:val="24"/>
+        </w:rPr>
+        <w:t>nr :FK</w:t>
+      </w:r>
+      <w:proofErr w:type="gramEnd"/>
+      <w:r>
+        <w:rPr>
+          <w:rFonts w:cstheme="minorHAnsi"/>
+          <w:sz w:val="24"/>
+          <w:szCs w:val="24"/>
+        </w:rPr>
+        <w:t xml:space="preserve"> (Shelve.nr)</w:t>
+      </w:r>
+    </w:p>
+    <w:p>
+      <w:pPr>
+        <w:rPr>
+          <w:rFonts w:cstheme="minorHAnsi"/>
+          <w:sz w:val="24"/>
+          <w:szCs w:val="24"/>
+        </w:rPr>
+      </w:pPr>
+      <w:r>
+        <w:rPr>
+          <w:rFonts w:cstheme="minorHAnsi"/>
+          <w:sz w:val="24"/>
+          <w:szCs w:val="24"/>
+        </w:rPr>
+        <w:t xml:space="preserve">Cold </w:t>
+      </w:r>
+      <w:proofErr w:type="gramStart"/>
+      <w:r>
+        <w:rPr>
+          <w:rFonts w:cstheme="minorHAnsi"/>
+          <w:sz w:val="24"/>
+          <w:szCs w:val="24"/>
+        </w:rPr>
+        <w:t>Shelf(</w:t>
+      </w:r>
+      <w:proofErr w:type="gramEnd"/>
       <w:r>
         <w:rPr>
           <w:rFonts w:cstheme="minorHAnsi"/>
@@ -1937,24 +2453,60 @@
           <w:sz w:val="24"/>
           <w:szCs w:val="24"/>
         </w:rPr>
-        <w:t xml:space="preserve">    .serial number: FK (Shelve.serial_number)</w:t>
-      </w:r>
-    </w:p>
-    <w:p>
-      <w:pPr>
-        <w:rPr>
-          <w:rFonts w:cstheme="minorHAnsi"/>
-          <w:sz w:val="24"/>
-          <w:szCs w:val="24"/>
-        </w:rPr>
-      </w:pPr>
-      <w:r>
-        <w:rPr>
-          <w:rFonts w:cstheme="minorHAnsi"/>
-          <w:sz w:val="24"/>
-          <w:szCs w:val="24"/>
-        </w:rPr>
-        <w:t xml:space="preserve">    .nr :FK (Shelve.nr)</w:t>
+        <w:t xml:space="preserve">    </w:t>
+      </w:r>
+      <w:proofErr w:type="gramStart"/>
+      <w:r>
+        <w:rPr>
+          <w:rFonts w:cstheme="minorHAnsi"/>
+          <w:sz w:val="24"/>
+          <w:szCs w:val="24"/>
+        </w:rPr>
+        <w:t>.serial</w:t>
+      </w:r>
+      <w:proofErr w:type="gramEnd"/>
+      <w:r>
+        <w:rPr>
+          <w:rFonts w:cstheme="minorHAnsi"/>
+          <w:sz w:val="24"/>
+          <w:szCs w:val="24"/>
+        </w:rPr>
+        <w:t xml:space="preserve"> number: FK (Shelve.serial_number)</w:t>
+      </w:r>
+    </w:p>
+    <w:p>
+      <w:pPr>
+        <w:rPr>
+          <w:rFonts w:cstheme="minorHAnsi"/>
+          <w:sz w:val="24"/>
+          <w:szCs w:val="24"/>
+        </w:rPr>
+      </w:pPr>
+      <w:r>
+        <w:rPr>
+          <w:rFonts w:cstheme="minorHAnsi"/>
+          <w:sz w:val="24"/>
+          <w:szCs w:val="24"/>
+        </w:rPr>
+        <w:t xml:space="preserve">    .</w:t>
+      </w:r>
+      <w:proofErr w:type="gramStart"/>
+      <w:r>
+        <w:rPr>
+          <w:rFonts w:cstheme="minorHAnsi"/>
+          <w:sz w:val="24"/>
+          <w:szCs w:val="24"/>
+        </w:rPr>
+        <w:t>nr :FK</w:t>
+      </w:r>
+      <w:proofErr w:type="gramEnd"/>
+      <w:r>
+        <w:rPr>
+          <w:rFonts w:cstheme="minorHAnsi"/>
+          <w:sz w:val="24"/>
+          <w:szCs w:val="24"/>
+        </w:rPr>
+        <w:t xml:space="preserve"> (Shelve.nr)</w:t>
       </w:r>
     </w:p>
     <w:p>
@@ -1966,6 +2518,7 @@
           <w:szCs w:val="24"/>
         </w:rPr>
       </w:pPr>
+      <w:proofErr w:type="gramStart"/>
       <w:r>
         <w:rPr>
           <w:rFonts w:cstheme="minorHAnsi"/>
@@ -1974,6 +2527,7 @@
         </w:rPr>
         <w:t>Planogram(</w:t>
       </w:r>
+      <w:proofErr w:type="gramEnd"/>
       <w:r>
         <w:rPr>
           <w:rFonts w:cstheme="minorHAnsi"/>
@@ -2042,7 +2596,25 @@
           <w:sz w:val="24"/>
           <w:szCs w:val="24"/>
         </w:rPr>
-        <w:t xml:space="preserve">    .ean: FK (Product.ean)</w:t>
+        <w:t xml:space="preserve">    </w:t>
+      </w:r>
+      <w:proofErr w:type="gramStart"/>
+      <w:r>
+        <w:rPr>
+          <w:rFonts w:cstheme="minorHAnsi"/>
+          <w:sz w:val="24"/>
+          <w:szCs w:val="24"/>
+        </w:rPr>
+        <w:t>.ean</w:t>
+      </w:r>
+      <w:proofErr w:type="gramEnd"/>
+      <w:r>
+        <w:rPr>
+          <w:rFonts w:cstheme="minorHAnsi"/>
+          <w:sz w:val="24"/>
+          <w:szCs w:val="24"/>
+        </w:rPr>
+        <w:t>: FK (Product.ean)</w:t>
       </w:r>
     </w:p>
     <w:p>
@@ -2054,6 +2626,7 @@
           <w:szCs w:val="24"/>
         </w:rPr>
       </w:pPr>
+      <w:proofErr w:type="gramStart"/>
       <w:r>
         <w:rPr>
           <w:rFonts w:cstheme="minorHAnsi"/>
@@ -2062,6 +2635,7 @@
         </w:rPr>
         <w:t>Displayed(</w:t>
       </w:r>
+      <w:proofErr w:type="gramEnd"/>
       <w:r>
         <w:rPr>
           <w:rFonts w:cstheme="minorHAnsi"/>
@@ -2156,7 +2730,25 @@
           <w:sz w:val="24"/>
           <w:szCs w:val="24"/>
         </w:rPr>
-        <w:t xml:space="preserve">    .Unique (descr)</w:t>
+        <w:t xml:space="preserve">    </w:t>
+      </w:r>
+      <w:proofErr w:type="gramStart"/>
+      <w:r>
+        <w:rPr>
+          <w:rFonts w:cstheme="minorHAnsi"/>
+          <w:sz w:val="24"/>
+          <w:szCs w:val="24"/>
+        </w:rPr>
+        <w:t>.Unique</w:t>
+      </w:r>
+      <w:proofErr w:type="gramEnd"/>
+      <w:r>
+        <w:rPr>
+          <w:rFonts w:cstheme="minorHAnsi"/>
+          <w:sz w:val="24"/>
+          <w:szCs w:val="24"/>
+        </w:rPr>
+        <w:t xml:space="preserve"> (descr)</w:t>
       </w:r>
     </w:p>
     <w:p>
@@ -2189,8 +2781,27 @@
           <w:sz w:val="24"/>
           <w:szCs w:val="24"/>
         </w:rPr>
-        <w:t xml:space="preserve"> Every product (</w:t>
-      </w:r>
+        <w:t xml:space="preserve"> Every </w:t>
+      </w:r>
+      <w:proofErr w:type="spellStart"/>
+      <w:r>
+        <w:rPr>
+          <w:rFonts w:cstheme="minorHAnsi"/>
+          <w:sz w:val="24"/>
+          <w:szCs w:val="24"/>
+        </w:rPr>
+        <w:t>product</w:t>
+      </w:r>
+      <w:proofErr w:type="spellEnd"/>
+      <w:r>
+        <w:rPr>
+          <w:rFonts w:cstheme="minorHAnsi"/>
+          <w:sz w:val="24"/>
+          <w:szCs w:val="24"/>
+        </w:rPr>
+        <w:t xml:space="preserve"> (</w:t>
+      </w:r>
+      <w:proofErr w:type="spellStart"/>
       <w:r>
         <w:rPr>
           <w:rFonts w:cstheme="minorHAnsi"/>
@@ -2205,7 +2816,16 @@
           <w:sz w:val="24"/>
           <w:szCs w:val="24"/>
         </w:rPr>
-        <w:t xml:space="preserve">ean) must </w:t>
+        <w:t>ean</w:t>
+      </w:r>
+      <w:proofErr w:type="spellEnd"/>
+      <w:r>
+        <w:rPr>
+          <w:rFonts w:cstheme="minorHAnsi"/>
+          <w:sz w:val="24"/>
+          <w:szCs w:val="24"/>
+        </w:rPr>
+        <w:t xml:space="preserve">) must </w:t>
       </w:r>
       <w:proofErr w:type="spellStart"/>
       <w:r>
@@ -2346,7 +2966,25 @@
           <w:sz w:val="24"/>
           <w:szCs w:val="24"/>
         </w:rPr>
-        <w:t xml:space="preserve">    .ean: FK (Product.ean)</w:t>
+        <w:t xml:space="preserve">    </w:t>
+      </w:r>
+      <w:proofErr w:type="gramStart"/>
+      <w:r>
+        <w:rPr>
+          <w:rFonts w:cstheme="minorHAnsi"/>
+          <w:sz w:val="24"/>
+          <w:szCs w:val="24"/>
+        </w:rPr>
+        <w:t>.ean</w:t>
+      </w:r>
+      <w:proofErr w:type="gramEnd"/>
+      <w:r>
+        <w:rPr>
+          <w:rFonts w:cstheme="minorHAnsi"/>
+          <w:sz w:val="24"/>
+          <w:szCs w:val="24"/>
+        </w:rPr>
+        <w:t>: FK (Product.ean)</w:t>
       </w:r>
     </w:p>
     <w:p>
@@ -2415,7 +3053,25 @@
           <w:sz w:val="24"/>
           <w:szCs w:val="24"/>
         </w:rPr>
-        <w:t xml:space="preserve">    .IC-3 Category.name must </w:t>
+        <w:t xml:space="preserve">    </w:t>
+      </w:r>
+      <w:proofErr w:type="gramStart"/>
+      <w:r>
+        <w:rPr>
+          <w:rFonts w:cstheme="minorHAnsi"/>
+          <w:sz w:val="24"/>
+          <w:szCs w:val="24"/>
+        </w:rPr>
+        <w:t>.IC</w:t>
+      </w:r>
+      <w:proofErr w:type="gramEnd"/>
+      <w:r>
+        <w:rPr>
+          <w:rFonts w:cstheme="minorHAnsi"/>
+          <w:sz w:val="24"/>
+          <w:szCs w:val="24"/>
+        </w:rPr>
+        <w:t xml:space="preserve">-3 Category.name must </w:t>
       </w:r>
       <w:proofErr w:type="spellStart"/>
       <w:r>
@@ -2486,7 +3142,25 @@
           <w:sz w:val="24"/>
           <w:szCs w:val="24"/>
         </w:rPr>
-        <w:t xml:space="preserve">    .IC-</w:t>
+        <w:t xml:space="preserve">    </w:t>
+      </w:r>
+      <w:proofErr w:type="gramStart"/>
+      <w:r>
+        <w:rPr>
+          <w:rFonts w:cstheme="minorHAnsi"/>
+          <w:sz w:val="24"/>
+          <w:szCs w:val="24"/>
+        </w:rPr>
+        <w:t>.IC</w:t>
+      </w:r>
+      <w:proofErr w:type="gramEnd"/>
+      <w:r>
+        <w:rPr>
+          <w:rFonts w:cstheme="minorHAnsi"/>
+          <w:sz w:val="24"/>
+          <w:szCs w:val="24"/>
+        </w:rPr>
+        <w:t>-</w:t>
       </w:r>
       <w:r>
         <w:rPr>
@@ -2556,7 +3230,25 @@
           <w:sz w:val="24"/>
           <w:szCs w:val="24"/>
         </w:rPr>
-        <w:t xml:space="preserve"> the same time in ‘</w:t>
+        <w:t xml:space="preserve"> the </w:t>
+      </w:r>
+      <w:proofErr w:type="spellStart"/>
+      <w:r>
+        <w:rPr>
+          <w:rFonts w:cstheme="minorHAnsi"/>
+          <w:sz w:val="24"/>
+          <w:szCs w:val="24"/>
+        </w:rPr>
+        <w:t>same</w:t>
+      </w:r>
+      <w:proofErr w:type="spellEnd"/>
+      <w:r>
+        <w:rPr>
+          <w:rFonts w:cstheme="minorHAnsi"/>
+          <w:sz w:val="24"/>
+          <w:szCs w:val="24"/>
+        </w:rPr>
+        <w:t xml:space="preserve"> time in ‘</w:t>
       </w:r>
       <w:proofErr w:type="spellStart"/>
       <w:r>
@@ -2758,21 +3450,41 @@
         </w:rPr>
         <w:t xml:space="preserve"> </w:t>
       </w:r>
-      <w:r>
-        <w:rPr>
-          <w:rFonts w:cstheme="minorHAnsi"/>
-          <w:sz w:val="24"/>
-          <w:szCs w:val="24"/>
-        </w:rPr>
-        <w:t xml:space="preserve">Every </w:t>
-      </w:r>
-      <w:r>
-        <w:rPr>
-          <w:rFonts w:cstheme="minorHAnsi"/>
-          <w:sz w:val="24"/>
-          <w:szCs w:val="24"/>
-        </w:rPr>
-        <w:t xml:space="preserve">Super </w:t>
+      <w:proofErr w:type="spellStart"/>
+      <w:r>
+        <w:rPr>
+          <w:rFonts w:cstheme="minorHAnsi"/>
+          <w:sz w:val="24"/>
+          <w:szCs w:val="24"/>
+        </w:rPr>
+        <w:t>Every</w:t>
+      </w:r>
+      <w:proofErr w:type="spellEnd"/>
+      <w:r>
+        <w:rPr>
+          <w:rFonts w:cstheme="minorHAnsi"/>
+          <w:sz w:val="24"/>
+          <w:szCs w:val="24"/>
+        </w:rPr>
+        <w:t xml:space="preserve"> </w:t>
+      </w:r>
+      <w:proofErr w:type="spellStart"/>
+      <w:r>
+        <w:rPr>
+          <w:rFonts w:cstheme="minorHAnsi"/>
+          <w:sz w:val="24"/>
+          <w:szCs w:val="24"/>
+        </w:rPr>
+        <w:t>Super</w:t>
+      </w:r>
+      <w:proofErr w:type="spellEnd"/>
+      <w:r>
+        <w:rPr>
+          <w:rFonts w:cstheme="minorHAnsi"/>
+          <w:sz w:val="24"/>
+          <w:szCs w:val="24"/>
+        </w:rPr>
+        <w:t xml:space="preserve"> </w:t>
       </w:r>
       <w:proofErr w:type="spellStart"/>
       <w:r>
@@ -2950,14 +3662,32 @@
           <w:u w:val="single"/>
         </w:rPr>
       </w:pPr>
-      <w:r>
-        <w:rPr>
-          <w:rFonts w:cstheme="minorHAnsi"/>
-          <w:sz w:val="24"/>
-          <w:szCs w:val="24"/>
-        </w:rPr>
-        <w:t>Has-other</w:t>
-      </w:r>
+      <w:proofErr w:type="spellStart"/>
+      <w:r>
+        <w:rPr>
+          <w:rFonts w:cstheme="minorHAnsi"/>
+          <w:sz w:val="24"/>
+          <w:szCs w:val="24"/>
+        </w:rPr>
+        <w:t>Has</w:t>
+      </w:r>
+      <w:r>
+        <w:rPr>
+          <w:rFonts w:cstheme="minorHAnsi"/>
+          <w:sz w:val="24"/>
+          <w:szCs w:val="24"/>
+        </w:rPr>
+        <w:t>_</w:t>
+      </w:r>
+      <w:r>
+        <w:rPr>
+          <w:rFonts w:cstheme="minorHAnsi"/>
+          <w:sz w:val="24"/>
+          <w:szCs w:val="24"/>
+        </w:rPr>
+        <w:t>other</w:t>
+      </w:r>
+      <w:proofErr w:type="spellEnd"/>
       <w:r>
         <w:rPr>
           <w:rFonts w:cstheme="minorHAnsi"/>
@@ -2974,6 +3704,7 @@
         </w:rPr>
         <w:t>(</w:t>
       </w:r>
+      <w:proofErr w:type="spellStart"/>
       <w:r>
         <w:rPr>
           <w:rFonts w:cstheme="minorHAnsi"/>
@@ -2983,14 +3714,25 @@
         </w:rPr>
         <w:t>nameCategory</w:t>
       </w:r>
-      <w:r>
-        <w:rPr>
-          <w:rFonts w:cstheme="minorHAnsi"/>
-          <w:sz w:val="24"/>
-          <w:szCs w:val="24"/>
-        </w:rPr>
-        <w:t>, nameSuperCategory</w:t>
-      </w:r>
+      <w:proofErr w:type="spellEnd"/>
+      <w:r>
+        <w:rPr>
+          <w:rFonts w:cstheme="minorHAnsi"/>
+          <w:sz w:val="24"/>
+          <w:szCs w:val="24"/>
+        </w:rPr>
+        <w:t xml:space="preserve">, </w:t>
+      </w:r>
+      <w:proofErr w:type="spellStart"/>
+      <w:r>
+        <w:rPr>
+          <w:rFonts w:cstheme="minorHAnsi"/>
+          <w:sz w:val="24"/>
+          <w:szCs w:val="24"/>
+        </w:rPr>
+        <w:t>nameSuperCategory</w:t>
+      </w:r>
+      <w:proofErr w:type="spellEnd"/>
       <w:r>
         <w:rPr>
           <w:rFonts w:cstheme="minorHAnsi"/>
@@ -3015,66 +3757,130 @@
           <w:sz w:val="24"/>
           <w:szCs w:val="24"/>
         </w:rPr>
-        <w:t xml:space="preserve">    .nameCategory: FK (Category.name)</w:t>
-      </w:r>
-    </w:p>
-    <w:p>
-      <w:pPr>
-        <w:rPr>
-          <w:rFonts w:cstheme="minorHAnsi"/>
-          <w:sz w:val="24"/>
-          <w:szCs w:val="24"/>
-        </w:rPr>
-      </w:pPr>
-      <w:r>
-        <w:rPr>
-          <w:rFonts w:cstheme="minorHAnsi"/>
-          <w:sz w:val="24"/>
-          <w:szCs w:val="24"/>
-        </w:rPr>
-        <w:t xml:space="preserve">    .nameSuperCategory: FK (SuperCatergory.name)</w:t>
-      </w:r>
-    </w:p>
-    <w:p>
-      <w:pPr>
-        <w:rPr>
-          <w:rFonts w:cstheme="minorHAnsi"/>
-          <w:sz w:val="24"/>
-          <w:szCs w:val="24"/>
-        </w:rPr>
-      </w:pPr>
-      <w:r>
-        <w:rPr>
-          <w:rFonts w:cstheme="minorHAnsi"/>
-          <w:sz w:val="24"/>
-          <w:szCs w:val="24"/>
-        </w:rPr>
         <w:t xml:space="preserve">    </w:t>
       </w:r>
-      <w:r>
-        <w:rPr>
-          <w:rFonts w:cstheme="minorHAnsi"/>
-          <w:sz w:val="24"/>
-          <w:szCs w:val="24"/>
-        </w:rPr>
-        <w:t>.RI-1 A Category.name can’t be the same that its own SuperCategory.name.</w:t>
-      </w:r>
-    </w:p>
-    <w:p>
-      <w:pPr>
-        <w:rPr>
-          <w:rFonts w:cstheme="minorHAnsi"/>
-          <w:sz w:val="24"/>
-          <w:szCs w:val="24"/>
-        </w:rPr>
-      </w:pPr>
-      <w:r>
-        <w:rPr>
-          <w:rFonts w:cstheme="minorHAnsi"/>
-          <w:sz w:val="24"/>
-          <w:szCs w:val="24"/>
-        </w:rPr>
-        <w:t xml:space="preserve">    .RI-2 </w:t>
+      <w:proofErr w:type="gramStart"/>
+      <w:r>
+        <w:rPr>
+          <w:rFonts w:cstheme="minorHAnsi"/>
+          <w:sz w:val="24"/>
+          <w:szCs w:val="24"/>
+        </w:rPr>
+        <w:t>.nameCategory</w:t>
+      </w:r>
+      <w:proofErr w:type="gramEnd"/>
+      <w:r>
+        <w:rPr>
+          <w:rFonts w:cstheme="minorHAnsi"/>
+          <w:sz w:val="24"/>
+          <w:szCs w:val="24"/>
+        </w:rPr>
+        <w:t>: FK (Category.name)</w:t>
+      </w:r>
+    </w:p>
+    <w:p>
+      <w:pPr>
+        <w:rPr>
+          <w:rFonts w:cstheme="minorHAnsi"/>
+          <w:sz w:val="24"/>
+          <w:szCs w:val="24"/>
+        </w:rPr>
+      </w:pPr>
+      <w:r>
+        <w:rPr>
+          <w:rFonts w:cstheme="minorHAnsi"/>
+          <w:sz w:val="24"/>
+          <w:szCs w:val="24"/>
+        </w:rPr>
+        <w:t xml:space="preserve">    </w:t>
+      </w:r>
+      <w:proofErr w:type="gramStart"/>
+      <w:r>
+        <w:rPr>
+          <w:rFonts w:cstheme="minorHAnsi"/>
+          <w:sz w:val="24"/>
+          <w:szCs w:val="24"/>
+        </w:rPr>
+        <w:t>.nameSuperCategory</w:t>
+      </w:r>
+      <w:proofErr w:type="gramEnd"/>
+      <w:r>
+        <w:rPr>
+          <w:rFonts w:cstheme="minorHAnsi"/>
+          <w:sz w:val="24"/>
+          <w:szCs w:val="24"/>
+        </w:rPr>
+        <w:t>: FK (SuperCatergory.name)</w:t>
+      </w:r>
+    </w:p>
+    <w:p>
+      <w:pPr>
+        <w:rPr>
+          <w:rFonts w:cstheme="minorHAnsi"/>
+          <w:sz w:val="24"/>
+          <w:szCs w:val="24"/>
+        </w:rPr>
+      </w:pPr>
+      <w:r>
+        <w:rPr>
+          <w:rFonts w:cstheme="minorHAnsi"/>
+          <w:sz w:val="24"/>
+          <w:szCs w:val="24"/>
+        </w:rPr>
+        <w:t xml:space="preserve">    </w:t>
+      </w:r>
+      <w:proofErr w:type="gramStart"/>
+      <w:r>
+        <w:rPr>
+          <w:rFonts w:cstheme="minorHAnsi"/>
+          <w:sz w:val="24"/>
+          <w:szCs w:val="24"/>
+        </w:rPr>
+        <w:t>.RI</w:t>
+      </w:r>
+      <w:proofErr w:type="gramEnd"/>
+      <w:r>
+        <w:rPr>
+          <w:rFonts w:cstheme="minorHAnsi"/>
+          <w:sz w:val="24"/>
+          <w:szCs w:val="24"/>
+        </w:rPr>
+        <w:t>-1 A Category.name can’t be the same that its own SuperCategory.name.</w:t>
+      </w:r>
+    </w:p>
+    <w:p>
+      <w:pPr>
+        <w:rPr>
+          <w:rFonts w:cstheme="minorHAnsi"/>
+          <w:sz w:val="24"/>
+          <w:szCs w:val="24"/>
+        </w:rPr>
+      </w:pPr>
+      <w:r>
+        <w:rPr>
+          <w:rFonts w:cstheme="minorHAnsi"/>
+          <w:sz w:val="24"/>
+          <w:szCs w:val="24"/>
+        </w:rPr>
+        <w:t xml:space="preserve">    </w:t>
+      </w:r>
+      <w:proofErr w:type="gramStart"/>
+      <w:r>
+        <w:rPr>
+          <w:rFonts w:cstheme="minorHAnsi"/>
+          <w:sz w:val="24"/>
+          <w:szCs w:val="24"/>
+        </w:rPr>
+        <w:t>.RI</w:t>
+      </w:r>
+      <w:proofErr w:type="gramEnd"/>
+      <w:r>
+        <w:rPr>
+          <w:rFonts w:cstheme="minorHAnsi"/>
+          <w:sz w:val="24"/>
+          <w:szCs w:val="24"/>
+        </w:rPr>
+        <w:t xml:space="preserve">-2 </w:t>
       </w:r>
       <w:proofErr w:type="spellStart"/>
       <w:r>
@@ -3435,7 +4241,16 @@
           <w:sz w:val="24"/>
           <w:szCs w:val="24"/>
         </w:rPr>
-        <w:t xml:space="preserve">∏ ( </w:t>
+        <w:t xml:space="preserve">∏ </w:t>
+      </w:r>
+      <w:proofErr w:type="gramStart"/>
+      <w:r>
+        <w:rPr>
+          <w:rFonts w:cstheme="minorHAnsi"/>
+          <w:sz w:val="24"/>
+          <w:szCs w:val="24"/>
+        </w:rPr>
+        <w:t xml:space="preserve">( </w:t>
       </w:r>
       <w:proofErr w:type="spellStart"/>
       <w:r>
@@ -3447,6 +4262,7 @@
         <w:t>ean</w:t>
       </w:r>
       <w:proofErr w:type="spellEnd"/>
+      <w:proofErr w:type="gramEnd"/>
       <w:r>
         <w:rPr>
           <w:rFonts w:cstheme="minorHAnsi"/>
@@ -3505,6 +4321,14 @@
           <w:sz w:val="24"/>
           <w:szCs w:val="24"/>
         </w:rPr>
+        <w:t>s</w:t>
+      </w:r>
+      <w:r>
+        <w:rPr>
+          <w:rFonts w:cstheme="minorHAnsi"/>
+          <w:sz w:val="24"/>
+          <w:szCs w:val="24"/>
+        </w:rPr>
         <w:t>”</w:t>
       </w:r>
       <w:r>
@@ -3672,13 +4496,23 @@
           <w:szCs w:val="24"/>
         </w:rPr>
       </w:pPr>
-      <w:r>
-        <w:rPr>
-          <w:rFonts w:cstheme="minorHAnsi"/>
-          <w:sz w:val="24"/>
-          <w:szCs w:val="24"/>
-        </w:rPr>
-        <w:t xml:space="preserve">∏( ‘serial </w:t>
+      <w:proofErr w:type="gramStart"/>
+      <w:r>
+        <w:rPr>
+          <w:rFonts w:cstheme="minorHAnsi"/>
+          <w:sz w:val="24"/>
+          <w:szCs w:val="24"/>
+        </w:rPr>
+        <w:t>∏( ‘</w:t>
+      </w:r>
+      <w:proofErr w:type="gramEnd"/>
+      <w:r>
+        <w:rPr>
+          <w:rFonts w:cstheme="minorHAnsi"/>
+          <w:sz w:val="24"/>
+          <w:szCs w:val="24"/>
+        </w:rPr>
+        <w:t xml:space="preserve">serial </w:t>
       </w:r>
       <w:proofErr w:type="spellStart"/>
       <w:r>
@@ -3764,7 +4598,43 @@
           <w:sz w:val="24"/>
           <w:szCs w:val="24"/>
         </w:rPr>
-        <w:t xml:space="preserve">∏ ( ‘total’ ( </w:t>
+        <w:t xml:space="preserve">∏ </w:t>
+      </w:r>
+      <w:proofErr w:type="gramStart"/>
+      <w:r>
+        <w:rPr>
+          <w:rFonts w:cstheme="minorHAnsi"/>
+          <w:sz w:val="24"/>
+          <w:szCs w:val="24"/>
+        </w:rPr>
+        <w:t>( ‘</w:t>
+      </w:r>
+      <w:proofErr w:type="gramEnd"/>
+      <w:r>
+        <w:rPr>
+          <w:rFonts w:cstheme="minorHAnsi"/>
+          <w:sz w:val="24"/>
+          <w:szCs w:val="24"/>
+        </w:rPr>
+        <w:t xml:space="preserve">total’ ( G </w:t>
+      </w:r>
+      <w:proofErr w:type="spellStart"/>
+      <w:r>
+        <w:rPr>
+          <w:rFonts w:cstheme="minorHAnsi"/>
+          <w:sz w:val="24"/>
+          <w:szCs w:val="24"/>
+        </w:rPr>
+        <w:t>count</w:t>
+      </w:r>
+      <w:proofErr w:type="spellEnd"/>
+      <w:r>
+        <w:rPr>
+          <w:rFonts w:cstheme="minorHAnsi"/>
+          <w:sz w:val="24"/>
+          <w:szCs w:val="24"/>
+        </w:rPr>
+        <w:t xml:space="preserve">() -&gt; total ( δ( </w:t>
       </w:r>
       <w:proofErr w:type="spellStart"/>
       <w:r>
@@ -3782,42 +4652,6 @@
           <w:sz w:val="24"/>
           <w:szCs w:val="24"/>
         </w:rPr>
-        <w:t xml:space="preserve"> G </w:t>
-      </w:r>
-      <w:proofErr w:type="spellStart"/>
-      <w:r>
-        <w:rPr>
-          <w:rFonts w:cstheme="minorHAnsi"/>
-          <w:sz w:val="24"/>
-          <w:szCs w:val="24"/>
-        </w:rPr>
-        <w:t>count</w:t>
-      </w:r>
-      <w:proofErr w:type="spellEnd"/>
-      <w:r>
-        <w:rPr>
-          <w:rFonts w:cstheme="minorHAnsi"/>
-          <w:sz w:val="24"/>
-          <w:szCs w:val="24"/>
-        </w:rPr>
-        <w:t xml:space="preserve">() -&gt; total ( δ( </w:t>
-      </w:r>
-      <w:proofErr w:type="spellStart"/>
-      <w:r>
-        <w:rPr>
-          <w:rFonts w:cstheme="minorHAnsi"/>
-          <w:sz w:val="24"/>
-          <w:szCs w:val="24"/>
-        </w:rPr>
-        <w:t>superCategoryName</w:t>
-      </w:r>
-      <w:proofErr w:type="spellEnd"/>
-      <w:r>
-        <w:rPr>
-          <w:rFonts w:cstheme="minorHAnsi"/>
-          <w:sz w:val="24"/>
-          <w:szCs w:val="24"/>
-        </w:rPr>
         <w:t xml:space="preserve"> = “Sopas Take </w:t>
       </w:r>
       <w:proofErr w:type="spellStart"/>
@@ -3845,7 +4679,23 @@
           <w:sz w:val="24"/>
           <w:szCs w:val="24"/>
         </w:rPr>
-        <w:t>has-other</w:t>
+        <w:t>has</w:t>
+      </w:r>
+      <w:r>
+        <w:rPr>
+          <w:rFonts w:cstheme="minorHAnsi"/>
+          <w:sz w:val="24"/>
+          <w:szCs w:val="24"/>
+        </w:rPr>
+        <w:t>_</w:t>
+      </w:r>
+      <w:r>
+        <w:rPr>
+          <w:rFonts w:cstheme="minorHAnsi"/>
+          <w:sz w:val="24"/>
+          <w:szCs w:val="24"/>
+        </w:rPr>
+        <w:t>other</w:t>
       </w:r>
       <w:proofErr w:type="spellEnd"/>
       <w:r>
@@ -3916,16 +4766,14 @@
         </w:rPr>
         <w:t xml:space="preserve"> </w:t>
       </w:r>
-      <w:proofErr w:type="spellStart"/>
-      <w:r>
-        <w:rPr>
-          <w:rFonts w:cstheme="minorHAnsi"/>
-          <w:sz w:val="24"/>
-          <w:szCs w:val="24"/>
-        </w:rPr>
-        <w:t>count</w:t>
-      </w:r>
-      <w:proofErr w:type="spellEnd"/>
+      <w:r>
+        <w:rPr>
+          <w:rFonts w:cstheme="minorHAnsi"/>
+          <w:sz w:val="24"/>
+          <w:szCs w:val="24"/>
+        </w:rPr>
+        <w:t>sum</w:t>
+      </w:r>
       <w:r>
         <w:rPr>
           <w:rFonts w:cstheme="minorHAnsi"/>
@@ -3952,16 +4800,14 @@
         </w:rPr>
         <w:t>)-&gt;</w:t>
       </w:r>
-      <w:proofErr w:type="spellStart"/>
-      <w:r>
-        <w:rPr>
-          <w:rFonts w:cstheme="minorHAnsi"/>
-          <w:sz w:val="24"/>
-          <w:szCs w:val="24"/>
-        </w:rPr>
-        <w:t>Count</w:t>
-      </w:r>
-      <w:proofErr w:type="spellEnd"/>
+      <w:r>
+        <w:rPr>
+          <w:rFonts w:cstheme="minorHAnsi"/>
+          <w:sz w:val="24"/>
+          <w:szCs w:val="24"/>
+        </w:rPr>
+        <w:t>Sum</w:t>
+      </w:r>
       <w:r>
         <w:rPr>
           <w:rFonts w:cstheme="minorHAnsi"/>
@@ -4132,6 +4978,7 @@
         <w:t xml:space="preserve">(G </w:t>
       </w:r>
       <w:proofErr w:type="spellStart"/>
+      <w:proofErr w:type="gramStart"/>
       <w:r>
         <w:rPr>
           <w:rFonts w:cstheme="minorHAnsi"/>
@@ -4149,16 +4996,15 @@
         </w:rPr>
         <w:t>(</w:t>
       </w:r>
-      <w:proofErr w:type="spellStart"/>
-      <w:r>
-        <w:rPr>
-          <w:rFonts w:cstheme="minorHAnsi"/>
-          <w:sz w:val="24"/>
-          <w:szCs w:val="24"/>
-        </w:rPr>
-        <w:t>count</w:t>
-      </w:r>
-      <w:proofErr w:type="spellEnd"/>
+      <w:proofErr w:type="gramEnd"/>
+      <w:r>
+        <w:rPr>
+          <w:rFonts w:cstheme="minorHAnsi"/>
+          <w:sz w:val="24"/>
+          <w:szCs w:val="24"/>
+        </w:rPr>
+        <w:t>Sum</w:t>
+      </w:r>
       <w:r>
         <w:rPr>
           <w:rFonts w:cstheme="minorHAnsi"/>
@@ -4167,16 +5013,14 @@
         </w:rPr>
         <w:t>) -&gt;</w:t>
       </w:r>
-      <w:proofErr w:type="spellStart"/>
-      <w:r>
-        <w:rPr>
-          <w:rFonts w:cstheme="minorHAnsi"/>
-          <w:sz w:val="24"/>
-          <w:szCs w:val="24"/>
-        </w:rPr>
-        <w:t>Count</w:t>
-      </w:r>
-      <w:proofErr w:type="spellEnd"/>
+      <w:r>
+        <w:rPr>
+          <w:rFonts w:cstheme="minorHAnsi"/>
+          <w:sz w:val="24"/>
+          <w:szCs w:val="24"/>
+        </w:rPr>
+        <w:t>Sum</w:t>
+      </w:r>
       <w:r>
         <w:rPr>
           <w:rFonts w:cstheme="minorHAnsi"/>
@@ -4495,6 +5339,14 @@
         </w:rPr>
         <w:t xml:space="preserve"> &gt; 2021/12/31</w:t>
       </w:r>
+      <w:r>
+        <w:rPr>
+          <w:rFonts w:cstheme="minorHAnsi"/>
+          <w:sz w:val="24"/>
+          <w:szCs w:val="24"/>
+        </w:rPr>
+        <w:t>;</w:t>
+      </w:r>
     </w:p>
     <w:p>
       <w:pPr>
@@ -4521,6 +5373,7 @@
           <w:rFonts w:cstheme="minorHAnsi"/>
           <w:sz w:val="24"/>
           <w:szCs w:val="24"/>
+          <w:u w:val="single"/>
         </w:rPr>
       </w:pPr>
       <w:r>
@@ -4663,6 +5516,14 @@
         </w:rPr>
         <w:t xml:space="preserve"> = ‘9002490100070’</w:t>
       </w:r>
+      <w:r>
+        <w:rPr>
+          <w:rFonts w:cstheme="minorHAnsi"/>
+          <w:sz w:val="24"/>
+          <w:szCs w:val="24"/>
+        </w:rPr>
+        <w:t>;</w:t>
+      </w:r>
     </w:p>
     <w:p>
       <w:pPr>
@@ -4699,21 +5560,49 @@
         </w:rPr>
         <w:t xml:space="preserve">SELECT </w:t>
       </w:r>
-      <w:r>
-        <w:rPr>
-          <w:rFonts w:cstheme="minorHAnsi"/>
-          <w:sz w:val="24"/>
-          <w:szCs w:val="24"/>
-        </w:rPr>
-        <w:t>COUNT()</w:t>
-      </w:r>
-      <w:r>
-        <w:rPr>
-          <w:rFonts w:cstheme="minorHAnsi"/>
-          <w:sz w:val="24"/>
-          <w:szCs w:val="24"/>
-        </w:rPr>
-        <w:t xml:space="preserve"> FROM  WHERE </w:t>
+      <w:proofErr w:type="gramStart"/>
+      <w:r>
+        <w:rPr>
+          <w:rFonts w:cstheme="minorHAnsi"/>
+          <w:sz w:val="24"/>
+          <w:szCs w:val="24"/>
+        </w:rPr>
+        <w:t>COUNT(</w:t>
+      </w:r>
+      <w:proofErr w:type="gramEnd"/>
+      <w:r>
+        <w:rPr>
+          <w:rFonts w:cstheme="minorHAnsi"/>
+          <w:sz w:val="24"/>
+          <w:szCs w:val="24"/>
+        </w:rPr>
+        <w:t>)</w:t>
+      </w:r>
+      <w:r>
+        <w:rPr>
+          <w:rFonts w:cstheme="minorHAnsi"/>
+          <w:sz w:val="24"/>
+          <w:szCs w:val="24"/>
+        </w:rPr>
+        <w:t xml:space="preserve"> FROM </w:t>
+      </w:r>
+      <w:proofErr w:type="spellStart"/>
+      <w:r>
+        <w:rPr>
+          <w:rFonts w:cstheme="minorHAnsi"/>
+          <w:sz w:val="24"/>
+          <w:szCs w:val="24"/>
+        </w:rPr>
+        <w:t>has_other</w:t>
+      </w:r>
+      <w:proofErr w:type="spellEnd"/>
+      <w:r>
+        <w:rPr>
+          <w:rFonts w:cstheme="minorHAnsi"/>
+          <w:sz w:val="24"/>
+          <w:szCs w:val="24"/>
+        </w:rPr>
+        <w:t xml:space="preserve"> WHERE </w:t>
       </w:r>
       <w:proofErr w:type="spellStart"/>
       <w:r>
@@ -4751,6 +5640,14 @@
         </w:rPr>
         <w:t>”</w:t>
       </w:r>
+      <w:r>
+        <w:rPr>
+          <w:rFonts w:cstheme="minorHAnsi"/>
+          <w:sz w:val="24"/>
+          <w:szCs w:val="24"/>
+        </w:rPr>
+        <w:t>;</w:t>
+      </w:r>
     </w:p>
     <w:p>
       <w:pPr>
@@ -4777,6 +5674,7 @@
           <w:rFonts w:cstheme="minorHAnsi"/>
           <w:sz w:val="24"/>
           <w:szCs w:val="24"/>
+          <w:u w:val="single"/>
         </w:rPr>
       </w:pPr>
       <w:r>
@@ -4822,6 +5720,164 @@
           <w:szCs w:val="24"/>
         </w:rPr>
         <w:t xml:space="preserve"> FROM</w:t>
+      </w:r>
+      <w:r>
+        <w:rPr>
+          <w:rFonts w:cstheme="minorHAnsi"/>
+          <w:sz w:val="24"/>
+          <w:szCs w:val="24"/>
+        </w:rPr>
+        <w:t xml:space="preserve"> </w:t>
+      </w:r>
+      <w:proofErr w:type="spellStart"/>
+      <w:r>
+        <w:rPr>
+          <w:rFonts w:cstheme="minorHAnsi"/>
+          <w:sz w:val="24"/>
+          <w:szCs w:val="24"/>
+        </w:rPr>
+        <w:t>Product</w:t>
+      </w:r>
+      <w:proofErr w:type="spellEnd"/>
+      <w:r>
+        <w:rPr>
+          <w:rFonts w:cstheme="minorHAnsi"/>
+          <w:sz w:val="24"/>
+          <w:szCs w:val="24"/>
+        </w:rPr>
+        <w:t xml:space="preserve"> NATURAL JOIN </w:t>
+      </w:r>
+      <w:r>
+        <w:rPr>
+          <w:rFonts w:cstheme="minorHAnsi"/>
+          <w:sz w:val="24"/>
+          <w:szCs w:val="24"/>
+        </w:rPr>
+        <w:t xml:space="preserve">(SELECT </w:t>
+      </w:r>
+      <w:proofErr w:type="spellStart"/>
+      <w:r>
+        <w:rPr>
+          <w:rFonts w:cstheme="minorHAnsi"/>
+          <w:sz w:val="24"/>
+          <w:szCs w:val="24"/>
+        </w:rPr>
+        <w:t>ean</w:t>
+      </w:r>
+      <w:proofErr w:type="spellEnd"/>
+      <w:r>
+        <w:rPr>
+          <w:rFonts w:cstheme="minorHAnsi"/>
+          <w:sz w:val="24"/>
+          <w:szCs w:val="24"/>
+        </w:rPr>
+        <w:t xml:space="preserve">, </w:t>
+      </w:r>
+      <w:proofErr w:type="gramStart"/>
+      <w:r>
+        <w:rPr>
+          <w:rFonts w:cstheme="minorHAnsi"/>
+          <w:sz w:val="24"/>
+          <w:szCs w:val="24"/>
+        </w:rPr>
+        <w:t>SUM(</w:t>
+      </w:r>
+      <w:proofErr w:type="spellStart"/>
+      <w:proofErr w:type="gramEnd"/>
+      <w:r>
+        <w:rPr>
+          <w:rFonts w:cstheme="minorHAnsi"/>
+          <w:sz w:val="24"/>
+          <w:szCs w:val="24"/>
+        </w:rPr>
+        <w:t>units</w:t>
+      </w:r>
+      <w:proofErr w:type="spellEnd"/>
+      <w:r>
+        <w:rPr>
+          <w:rFonts w:cstheme="minorHAnsi"/>
+          <w:sz w:val="24"/>
+          <w:szCs w:val="24"/>
+        </w:rPr>
+        <w:t>) AS Sum</w:t>
+      </w:r>
+      <w:r>
+        <w:rPr>
+          <w:rFonts w:cstheme="minorHAnsi"/>
+          <w:sz w:val="24"/>
+          <w:szCs w:val="24"/>
+        </w:rPr>
+        <w:t xml:space="preserve"> FROM </w:t>
+      </w:r>
+      <w:proofErr w:type="spellStart"/>
+      <w:r>
+        <w:rPr>
+          <w:rFonts w:cstheme="minorHAnsi"/>
+          <w:sz w:val="24"/>
+          <w:szCs w:val="24"/>
+        </w:rPr>
+        <w:t>replenishment</w:t>
+      </w:r>
+      <w:proofErr w:type="spellEnd"/>
+      <w:r>
+        <w:rPr>
+          <w:rFonts w:cstheme="minorHAnsi"/>
+          <w:sz w:val="24"/>
+          <w:szCs w:val="24"/>
+        </w:rPr>
+        <w:t xml:space="preserve"> GROUP BY</w:t>
+      </w:r>
+      <w:r>
+        <w:rPr>
+          <w:rFonts w:cstheme="minorHAnsi"/>
+          <w:sz w:val="24"/>
+          <w:szCs w:val="24"/>
+        </w:rPr>
+        <w:t xml:space="preserve"> </w:t>
+      </w:r>
+      <w:proofErr w:type="spellStart"/>
+      <w:r>
+        <w:rPr>
+          <w:rFonts w:cstheme="minorHAnsi"/>
+          <w:sz w:val="24"/>
+          <w:szCs w:val="24"/>
+        </w:rPr>
+        <w:t>ean</w:t>
+      </w:r>
+      <w:proofErr w:type="spellEnd"/>
+      <w:r>
+        <w:rPr>
+          <w:rFonts w:cstheme="minorHAnsi"/>
+          <w:sz w:val="24"/>
+          <w:szCs w:val="24"/>
+        </w:rPr>
+        <w:t>)</w:t>
+      </w:r>
+      <w:r>
+        <w:rPr>
+          <w:rFonts w:cstheme="minorHAnsi"/>
+          <w:sz w:val="24"/>
+          <w:szCs w:val="24"/>
+        </w:rPr>
+        <w:t xml:space="preserve"> NATURAL JOIN </w:t>
+      </w:r>
+      <w:proofErr w:type="spellStart"/>
+      <w:r>
+        <w:rPr>
+          <w:rFonts w:cstheme="minorHAnsi"/>
+          <w:sz w:val="24"/>
+          <w:szCs w:val="24"/>
+        </w:rPr>
+        <w:t>max</w:t>
+      </w:r>
+      <w:proofErr w:type="spellEnd"/>
+      <w:r>
+        <w:rPr>
+          <w:rFonts w:cstheme="minorHAnsi"/>
+          <w:sz w:val="24"/>
+          <w:szCs w:val="24"/>
+        </w:rPr>
+        <w:t>(Sum) AS Sum;</w:t>
       </w:r>
     </w:p>
     <w:sectPr>

</xml_diff>